<commit_message>
Final version without corrections
</commit_message>
<xml_diff>
--- a/Praca inzynierska.docx
+++ b/Praca inzynierska.docx
@@ -1466,21 +1466,42 @@
                 <w:rStyle w:val="Hipercze"/>
                 <w:noProof/>
               </w:rPr>
-              <w:t>bran</w:t>
+              <w:t>b</w:t>
             </w:r>
             <w:r>
               <w:rPr>
                 <w:rStyle w:val="Hipercze"/>
                 <w:noProof/>
               </w:rPr>
-              <w:t>y</w:t>
+              <w:t>ran</w:t>
             </w:r>
             <w:r>
               <w:rPr>
                 <w:rStyle w:val="Hipercze"/>
                 <w:noProof/>
               </w:rPr>
-              <w:t>ch szeregów czasowych metodami klasycznymi</w:t>
+              <w:t>y</w:t>
+            </w:r>
+            <w:r>
+              <w:rPr>
+                <w:rStyle w:val="Hipercze"/>
+                <w:noProof/>
+              </w:rPr>
+              <w:t>ch szeregów czaso</w:t>
+            </w:r>
+            <w:r>
+              <w:rPr>
+                <w:rStyle w:val="Hipercze"/>
+                <w:noProof/>
+              </w:rPr>
+              <w:t>w</w:t>
+            </w:r>
+            <w:r>
+              <w:rPr>
+                <w:rStyle w:val="Hipercze"/>
+                <w:noProof/>
+              </w:rPr>
+              <w:t>ych metodami klasycznymi</w:t>
             </w:r>
             <w:r>
               <w:rPr>
@@ -15100,24 +15121,8 @@
     <w:p>
       <w:pPr>
         <w:pStyle w:val="Tekstakapitu"/>
-        <w:ind w:left="375" w:firstLine="0"/>
-        <w:rPr>
-          <w:b/>
-          <w:bCs/>
-          <w:i/>
-          <w:iCs/>
-          <w:sz w:val="10"/>
-        </w:rPr>
-      </w:pPr>
-    </w:p>
-    <w:p>
-      <w:pPr>
-        <w:pStyle w:val="Tekstakapitu"/>
         <w:spacing w:after="0"/>
         <w:ind w:left="375" w:firstLine="0"/>
-        <w:rPr>
-          <w:color w:val="FF0000"/>
-        </w:rPr>
       </w:pPr>
       <w:r>
         <w:t xml:space="preserve">Jako pierwszy do analizy </w:t>
@@ -15186,18 +15191,6 @@
       </w:r>
       <w:r>
         <w:t xml:space="preserve"> </w:t>
-      </w:r>
-      <w:r>
-        <w:rPr>
-          <w:color w:val="FF0000"/>
-        </w:rPr>
-        <w:t>Fragment danych przedstawiono w tabeli 3.1, a wizualizację całego szeregu czasowego pokazano na rysunku 3.1.</w:t>
-      </w:r>
-      <w:r>
-        <w:rPr>
-          <w:color w:val="FF0000"/>
-        </w:rPr>
-        <w:t xml:space="preserve"> Kod służący do pobrania danych podano poniżej:</w:t>
       </w:r>
     </w:p>
     <w:p>
@@ -15206,11 +15199,27 @@
         <w:spacing w:after="0"/>
         <w:ind w:left="375" w:firstLine="0"/>
         <w:rPr>
-          <w:i/>
-          <w:iCs/>
-          <w:sz w:val="12"/>
-        </w:rPr>
-      </w:pPr>
+          <w:color w:val="FF0000"/>
+        </w:rPr>
+      </w:pPr>
+      <w:r>
+        <w:t>https://fred.stlouisfed.org/series/REAINTRATREARAT1MO</w:t>
+      </w:r>
+      <w:r>
+        <w:t xml:space="preserve"> </w:t>
+      </w:r>
+      <w:r>
+        <w:rPr>
+          <w:color w:val="FF0000"/>
+        </w:rPr>
+        <w:t>Fragment danych przedstawiono w tabeli 3.1, a wizualizację całego szeregu czasowego pokazano na rysunku 3.1.</w:t>
+      </w:r>
+      <w:r>
+        <w:rPr>
+          <w:color w:val="FF0000"/>
+        </w:rPr>
+        <w:t xml:space="preserve"> Kod służący do pobrania danych podano poniżej:</w:t>
+      </w:r>
     </w:p>
     <w:p>
       <w:pPr>
@@ -15226,6 +15235,16 @@
           <w:lang w:eastAsia="pl-PL"/>
         </w:rPr>
       </w:pPr>
+      <w:r>
+        <w:rPr>
+          <w:rFonts w:ascii="Consolas" w:eastAsia="Times New Roman" w:hAnsi="Consolas" w:cs="Times New Roman"/>
+          <w:color w:val="000000"/>
+          <w:sz w:val="21"/>
+          <w:szCs w:val="21"/>
+          <w:lang w:eastAsia="pl-PL"/>
+        </w:rPr>
+        <w:t xml:space="preserve"> </w:t>
+      </w:r>
       <w:proofErr w:type="spellStart"/>
       <w:r>
         <w:rPr>
@@ -17063,7 +17082,16 @@
         <w:t>)</w:t>
       </w:r>
       <w:r>
-        <w:t xml:space="preserve">. </w:t>
+        <w:t>.</w:t>
+      </w:r>
+      <w:r>
+        <w:t xml:space="preserve"> </w:t>
+      </w:r>
+      <w:r>
+        <w:t>https://fred.stlouisfed.org/series/CPIAUCSL</w:t>
+      </w:r>
+      <w:r>
+        <w:t xml:space="preserve"> </w:t>
       </w:r>
       <w:r>
         <w:rPr>
@@ -17657,6 +17685,7 @@
                 <w:sz w:val="20"/>
                 <w:szCs w:val="21"/>
               </w:rPr>
+              <w:lastRenderedPageBreak/>
               <w:t>2014-09-01</w:t>
             </w:r>
           </w:p>
@@ -17713,7 +17742,6 @@
                 <w:sz w:val="20"/>
                 <w:szCs w:val="21"/>
               </w:rPr>
-              <w:lastRenderedPageBreak/>
               <w:t>2014-10-01</w:t>
             </w:r>
           </w:p>
@@ -18006,6 +18034,7 @@
           <w:b/>
           <w:sz w:val="22"/>
         </w:rPr>
+        <w:lastRenderedPageBreak/>
         <w:t xml:space="preserve">Rysunek 3.4 </w:t>
       </w:r>
       <w:r>
@@ -18131,7 +18160,51 @@
         <w:t>szereg czasowy poddany analizie jest szeregiem</w:t>
       </w:r>
       <w:r>
-        <w:t xml:space="preserve"> z widoczną sezonowością oraz delikatnie zaznaczonym trendem. </w:t>
+        <w:t xml:space="preserve"> z widoczną sezonowością oraz delikatnie zaznaczonym trendem.</w:t>
+      </w:r>
+      <w:r>
+        <w:t xml:space="preserve"> </w:t>
+      </w:r>
+      <w:r>
+        <w:t xml:space="preserve">Retail Sales: </w:t>
+      </w:r>
+      <w:proofErr w:type="spellStart"/>
+      <w:r>
+        <w:t>Building</w:t>
+      </w:r>
+      <w:proofErr w:type="spellEnd"/>
+      <w:r>
+        <w:t xml:space="preserve"> Materials and Garden </w:t>
+      </w:r>
+      <w:proofErr w:type="spellStart"/>
+      <w:r>
+        <w:t>Equipment</w:t>
+      </w:r>
+      <w:proofErr w:type="spellEnd"/>
+      <w:r>
+        <w:t xml:space="preserve"> and </w:t>
+      </w:r>
+      <w:proofErr w:type="spellStart"/>
+      <w:r>
+        <w:t>Supplies</w:t>
+      </w:r>
+      <w:proofErr w:type="spellEnd"/>
+      <w:r>
+        <w:t xml:space="preserve"> </w:t>
+      </w:r>
+      <w:proofErr w:type="spellStart"/>
+      <w:r>
+        <w:t>Dealers</w:t>
+      </w:r>
+      <w:proofErr w:type="spellEnd"/>
+      <w:r>
+        <w:t xml:space="preserve"> </w:t>
+      </w:r>
+      <w:r>
+        <w:t>https://fred.stlouisfed.org/series/MRTSSM444USN</w:t>
+      </w:r>
+      <w:r>
+        <w:t xml:space="preserve"> </w:t>
       </w:r>
       <w:r>
         <w:rPr>
@@ -18904,6 +18977,7 @@
           <w:noProof/>
           <w:lang w:eastAsia="pl-PL"/>
         </w:rPr>
+        <w:lastRenderedPageBreak/>
         <w:drawing>
           <wp:anchor distT="0" distB="0" distL="114300" distR="114300" simplePos="0" relativeHeight="251675648" behindDoc="1" locked="0" layoutInCell="1" allowOverlap="1" wp14:anchorId="784BDEDC" wp14:editId="11B1A625">
             <wp:simplePos x="0" y="0"/>
@@ -18990,23 +19064,16 @@
     <w:p>
       <w:pPr>
         <w:pStyle w:val="Tekstakapitu"/>
-        <w:numPr>
-          <w:ilvl w:val="0"/>
-          <w:numId w:val="33"/>
-        </w:numPr>
-      </w:pPr>
-      <w:r>
-        <w:lastRenderedPageBreak/>
+        <w:ind w:left="375" w:firstLine="0"/>
+      </w:pPr>
+      <w:r>
         <w:t>Widać wyraźnie zaznaczoną sezonowość, a także delikatny trend na przestrzeni 10-ciu lat, przyśpieszający na przestrzeni ostatnich 5-ciu lat.</w:t>
       </w:r>
     </w:p>
     <w:p>
       <w:pPr>
         <w:pStyle w:val="Tekstakapitu"/>
-        <w:numPr>
-          <w:ilvl w:val="0"/>
-          <w:numId w:val="33"/>
-        </w:numPr>
+        <w:ind w:left="375" w:firstLine="0"/>
         <w:rPr>
           <w:b/>
           <w:color w:val="FF0000"/>
@@ -19121,10 +19188,7 @@
     <w:p>
       <w:pPr>
         <w:pStyle w:val="Tekstakapitu"/>
-        <w:numPr>
-          <w:ilvl w:val="0"/>
-          <w:numId w:val="33"/>
-        </w:numPr>
+        <w:ind w:left="375" w:firstLine="0"/>
         <w:rPr>
           <w:color w:val="FF0000"/>
         </w:rPr>
@@ -19142,10 +19206,7 @@
     <w:p>
       <w:pPr>
         <w:pStyle w:val="Tekstakapitu"/>
-        <w:numPr>
-          <w:ilvl w:val="0"/>
-          <w:numId w:val="33"/>
-        </w:numPr>
+        <w:ind w:left="375" w:firstLine="0"/>
         <w:rPr>
           <w:b/>
           <w:bCs/>
@@ -19158,6 +19219,7 @@
           <w:b/>
           <w:color w:val="FF0000"/>
         </w:rPr>
+        <w:lastRenderedPageBreak/>
         <w:t>Proszę podać wnioski wynikające z dekompozycji sz</w:t>
       </w:r>
       <w:r>
@@ -19185,10 +19247,7 @@
     <w:p>
       <w:pPr>
         <w:pStyle w:val="Tekstakapitu"/>
-        <w:numPr>
-          <w:ilvl w:val="0"/>
-          <w:numId w:val="33"/>
-        </w:numPr>
+        <w:ind w:left="375" w:firstLine="0"/>
         <w:rPr>
           <w:vertAlign w:val="superscript"/>
         </w:rPr>
@@ -19197,10 +19256,7 @@
     <w:p>
       <w:pPr>
         <w:pStyle w:val="Tekstakapitu"/>
-        <w:numPr>
-          <w:ilvl w:val="0"/>
-          <w:numId w:val="33"/>
-        </w:numPr>
+        <w:ind w:left="375" w:firstLine="0"/>
         <w:rPr>
           <w:color w:val="FF0000"/>
         </w:rPr>
@@ -19369,7 +19425,6 @@
           <w:b/>
           <w:bCs/>
         </w:rPr>
-        <w:lastRenderedPageBreak/>
         <w:t>Test Phillipsa-Perrona</w:t>
       </w:r>
       <w:r>
@@ -19525,6 +19580,7 @@
         <w:pStyle w:val="Tekstakapitu"/>
       </w:pPr>
       <w:r>
+        <w:lastRenderedPageBreak/>
         <w:drawing>
           <wp:inline distT="0" distB="0" distL="0" distR="0" wp14:anchorId="451BF3AE" wp14:editId="624BE643">
             <wp:extent cx="5579745" cy="2567940"/>
@@ -19575,7 +19631,6 @@
         <w:pStyle w:val="Tekstakapitu"/>
       </w:pPr>
       <w:r>
-        <w:lastRenderedPageBreak/>
         <w:drawing>
           <wp:inline distT="0" distB="0" distL="0" distR="0" wp14:anchorId="2FFAE9C0" wp14:editId="40E8CDFD">
             <wp:extent cx="5579745" cy="2766695"/>
@@ -19660,6 +19715,7 @@
         <w:pStyle w:val="Tekstakapitu"/>
       </w:pPr>
       <w:r>
+        <w:lastRenderedPageBreak/>
         <w:drawing>
           <wp:inline distT="0" distB="0" distL="0" distR="0" wp14:anchorId="7921BF7B" wp14:editId="255F9B90">
             <wp:extent cx="5579745" cy="2616200"/>
@@ -19718,7 +19774,6 @@
         <w:pStyle w:val="Tekstakapitu"/>
       </w:pPr>
       <w:r>
-        <w:lastRenderedPageBreak/>
         <w:drawing>
           <wp:inline distT="0" distB="0" distL="0" distR="0" wp14:anchorId="1884CB88" wp14:editId="5B7BC8EC">
             <wp:extent cx="5579745" cy="2636520"/>
@@ -19786,6 +19841,7 @@
         <w:pStyle w:val="Tekstakapitu"/>
       </w:pPr>
       <w:r>
+        <w:lastRenderedPageBreak/>
         <w:drawing>
           <wp:inline distT="0" distB="0" distL="0" distR="0" wp14:anchorId="293DA683" wp14:editId="2B71AFA6">
             <wp:extent cx="5579745" cy="2768600"/>
@@ -19870,7 +19926,6 @@
         <w:pStyle w:val="Tekstakapitu"/>
       </w:pPr>
       <w:r>
-        <w:lastRenderedPageBreak/>
         <w:t xml:space="preserve">Niestety po pierwszym różnicowaniu nadal nie wszystkie testy wykazują stacjonarność szeregu, dlatego dokonuje różnicowania drugiego rzędu. </w:t>
       </w:r>
     </w:p>
@@ -19921,6 +19976,7 @@
         <w:pStyle w:val="Tekstakapitu"/>
       </w:pPr>
       <w:r>
+        <w:lastRenderedPageBreak/>
         <w:t xml:space="preserve">Po </w:t>
       </w:r>
       <w:r>
@@ -19998,7 +20054,6 @@
         <w:pStyle w:val="Tekstakapitu"/>
       </w:pPr>
       <w:r>
-        <w:lastRenderedPageBreak/>
         <w:drawing>
           <wp:inline distT="0" distB="0" distL="0" distR="0" wp14:anchorId="6D9D8C4E" wp14:editId="7B6E113D">
             <wp:extent cx="5579745" cy="2533650"/>
@@ -20049,6 +20104,7 @@
         <w:pStyle w:val="Tekstakapitu"/>
       </w:pPr>
       <w:r>
+        <w:lastRenderedPageBreak/>
         <w:drawing>
           <wp:inline distT="0" distB="0" distL="0" distR="0" wp14:anchorId="57A6A855" wp14:editId="08A0C1BF">
             <wp:extent cx="5579745" cy="2768600"/>
@@ -20133,7 +20189,6 @@
         <w:pStyle w:val="Tekstakapitu"/>
       </w:pPr>
       <w:r>
-        <w:lastRenderedPageBreak/>
         <w:t xml:space="preserve">Podobnie jak dla szeregu drugiego, niestety po pierwszym różnicowaniu nadal nie wszystkie testy wykazują stacjonarność szeregu, dlatego dokonuje różnicowania drugiego rzędu. </w:t>
       </w:r>
     </w:p>
@@ -20184,6 +20239,7 @@
         <w:pStyle w:val="Tekstakapitu"/>
       </w:pPr>
       <w:r>
+        <w:lastRenderedPageBreak/>
         <w:t>Po kolejnym zróżnicowaniu szereg jest już stacjonarny. Podobnie jak wcześniej usuwam wartości puste przed wykonaniem testów.</w:t>
       </w:r>
     </w:p>
@@ -20345,11 +20401,7 @@
         <w:t>). Ułatwia to optymalizację modelu bez potrzeby ręcznego testowania wielu kombinacji parametrów.</w:t>
       </w:r>
       <w:r>
-        <w:t xml:space="preserve"> Dzięki tym zaletom, zamiast ręcznie dobierać model zrobię to za pomocą narzędzi </w:t>
-      </w:r>
-      <w:r>
-        <w:lastRenderedPageBreak/>
-        <w:t>automatycznych.</w:t>
+        <w:t xml:space="preserve"> Dzięki tym zaletom, zamiast ręcznie dobierać model zrobię to za pomocą narzędzi automatycznych.</w:t>
       </w:r>
       <w:r>
         <w:t xml:space="preserve"> </w:t>
@@ -20930,7 +20982,11 @@
         <w:pStyle w:val="Tekstakapitu"/>
       </w:pPr>
       <w:r>
-        <w:t>W przypadku dopasowywania modelu ARIMA do danych pierwszego szeregu, najlepszym modelem okazał się ARIMA(1,0,1) z wyrazem wolnym, osiągając wartość AIC równą 429.732, co czyni go najskuteczniejszym wyborem spośród testowanych modeli. Model ten uwzględniał jeden składnik autoregresyjny (p=1) oraz jeden składnik średniej ruchomej (q=1), z wyrazem wolnym. Sugeruje to, że dane mają pewne zależności autoregresyjne oraz że obecność opóźnionych błędów w modelu jest istotna, co najlepiej tłumaczy zmienność w danych.</w:t>
+        <w:t xml:space="preserve">W przypadku dopasowywania modelu ARIMA do danych pierwszego szeregu, najlepszym modelem okazał się ARIMA(1,0,1) z wyrazem wolnym, osiągając wartość AIC równą 429.732, co czyni go najskuteczniejszym wyborem spośród testowanych modeli. Model ten uwzględniał jeden składnik autoregresyjny (p=1) oraz jeden składnik średniej ruchomej (q=1), z wyrazem wolnym. Sugeruje to, że dane mają pewne zależności </w:t>
+      </w:r>
+      <w:r>
+        <w:lastRenderedPageBreak/>
+        <w:t>autoregresyjne oraz że obecność opóźnionych błędów w modelu jest istotna, co najlepiej tłumaczy zmienność w danych.</w:t>
       </w:r>
     </w:p>
     <w:p>
@@ -20962,7 +21018,6 @@
         <w:pStyle w:val="Tekstakapitu"/>
       </w:pPr>
       <w:r>
-        <w:lastRenderedPageBreak/>
         <w:drawing>
           <wp:inline distT="0" distB="0" distL="0" distR="0" wp14:anchorId="0444AEF7" wp14:editId="3D35417D">
             <wp:extent cx="4820323" cy="4201111"/>
@@ -21013,7 +21068,11 @@
         <w:pStyle w:val="Tekstakapitu"/>
       </w:pPr>
       <w:r>
-        <w:t>Testowano również inne modele, takie jak ARIMA(1,2,2), ARIMA(0,2,1) oraz ARIMA(0,2,3), ale ich AIC były wyższe, co oznacza, że dodanie dodatkowych parametrów lub zmian w strukturze modelu nie poprawiło znacząco dopasowania. Model ARIMA(2,2,2) również uzyskał dość dobrą wartość AIC (231.555), ale nie był lepszy od ARIMA(0,2,2), który osiągnął najniższy AIC spośród wszystkich testowanych modeli.</w:t>
+        <w:t xml:space="preserve">Testowano również inne modele, takie jak ARIMA(1,2,2), ARIMA(0,2,1) oraz ARIMA(0,2,3), ale ich AIC były wyższe, co oznacza, że dodanie dodatkowych parametrów </w:t>
+      </w:r>
+      <w:r>
+        <w:lastRenderedPageBreak/>
+        <w:t>lub zmian w strukturze modelu nie poprawiło znacząco dopasowania. Model ARIMA(2,2,2) również uzyskał dość dobrą wartość AIC (231.555), ale nie był lepszy od ARIMA(0,2,2), który osiągnął najniższy AIC spośród wszystkich testowanych modeli.</w:t>
       </w:r>
     </w:p>
     <w:p>
@@ -21029,7 +21088,6 @@
         <w:pStyle w:val="Tekstakapitu"/>
       </w:pPr>
       <w:r>
-        <w:lastRenderedPageBreak/>
         <w:drawing>
           <wp:inline distT="0" distB="0" distL="0" distR="0" wp14:anchorId="72214209" wp14:editId="77E0C098">
             <wp:extent cx="4915586" cy="2657846"/>
@@ -21703,6 +21761,45 @@
       <w:r>
         <w:t>Tak przygotowany model prezentuje się w ten sposób.</w:t>
       </w:r>
+      <w:r>
+        <w:t xml:space="preserve"> </w:t>
+      </w:r>
+      <w:r>
+        <w:t xml:space="preserve">W modelu uwzględniono jeden składnik autoregresyjny (AR) oraz jeden składnik średniej ruchomej (MA). Wyniki wskazują, że składnik autoregresyjny (AR.L1) jest istotny statystycznie (p = 0.000) i ma silny wpływ na zmienną zależną (współczynnik 0.7266), podczas gdy składnik średniej ruchomej (MA.L1) jest nieistotny (p = 0.793). Stała modelu również zbliża się do istotności (p = 0.073). Kryteria informacyjne AIC (323.239) i BIC (333.497) wskazują na </w:t>
+      </w:r>
+      <w:r>
+        <w:t>wystarczające</w:t>
+      </w:r>
+      <w:r>
+        <w:t xml:space="preserve"> dopasowanie modelu. Testy diagnostyczne potwierdzają brak autokorelacji reszt (</w:t>
+      </w:r>
+      <w:proofErr w:type="spellStart"/>
+      <w:r>
+        <w:t>Ljung</w:t>
+      </w:r>
+      <w:proofErr w:type="spellEnd"/>
+      <w:r>
+        <w:t xml:space="preserve">-Box p = 0.95) i brak </w:t>
+      </w:r>
+      <w:proofErr w:type="spellStart"/>
+      <w:r>
+        <w:t>heteroskedastyczności</w:t>
+      </w:r>
+      <w:proofErr w:type="spellEnd"/>
+      <w:r>
+        <w:t xml:space="preserve"> (p = 0.86), choć test </w:t>
+      </w:r>
+      <w:proofErr w:type="spellStart"/>
+      <w:r>
+        <w:t>Jarque</w:t>
+      </w:r>
+      <w:proofErr w:type="spellEnd"/>
+      <w:r>
+        <w:t>-Bera (p = 0.02) sugeruje pewne odchylenia od normalności reszt. Ogólnie model dobrze opisuje dane</w:t>
+      </w:r>
+      <w:r>
+        <w:t>.</w:t>
+      </w:r>
     </w:p>
     <w:p>
       <w:pPr>
@@ -21861,6 +21958,7 @@
                 <w:szCs w:val="21"/>
                 <w:lang w:eastAsia="pl-PL"/>
               </w:rPr>
+              <w:lastRenderedPageBreak/>
               <w:t>rate_pred_df</w:t>
             </w:r>
             <w:proofErr w:type="spellEnd"/>
@@ -22332,7 +22430,6 @@
         <w:pStyle w:val="Tekstakapitu"/>
       </w:pPr>
       <w:r>
-        <w:lastRenderedPageBreak/>
         <w:drawing>
           <wp:inline distT="0" distB="0" distL="0" distR="0" wp14:anchorId="42D2EDF3" wp14:editId="5119C8C2">
             <wp:extent cx="1733792" cy="4696480"/>
@@ -22383,10 +22480,27 @@
         <w:pStyle w:val="Tekstakapitu"/>
       </w:pPr>
       <w:r>
+        <w:lastRenderedPageBreak/>
         <w:drawing>
-          <wp:inline distT="0" distB="0" distL="0" distR="0" wp14:anchorId="272188C2" wp14:editId="5C58B746">
-            <wp:extent cx="5579745" cy="3540760"/>
-            <wp:effectExtent l="0" t="0" r="1905" b="2540"/>
+          <wp:anchor distT="0" distB="0" distL="114300" distR="114300" simplePos="0" relativeHeight="251678720" behindDoc="1" locked="0" layoutInCell="1" allowOverlap="1" wp14:anchorId="272188C2" wp14:editId="33E79FDD">
+            <wp:simplePos x="0" y="0"/>
+            <wp:positionH relativeFrom="column">
+              <wp:posOffset>-450850</wp:posOffset>
+            </wp:positionH>
+            <wp:positionV relativeFrom="paragraph">
+              <wp:posOffset>3810</wp:posOffset>
+            </wp:positionV>
+            <wp:extent cx="6593205" cy="4183380"/>
+            <wp:effectExtent l="0" t="0" r="0" b="7620"/>
+            <wp:wrapTight wrapText="bothSides">
+              <wp:wrapPolygon edited="0">
+                <wp:start x="0" y="0"/>
+                <wp:lineTo x="0" y="21541"/>
+                <wp:lineTo x="21531" y="21541"/>
+                <wp:lineTo x="21531" y="0"/>
+                <wp:lineTo x="0" y="0"/>
+              </wp:wrapPolygon>
+            </wp:wrapTight>
             <wp:docPr id="499440055" name="Obraz 1" descr="Obraz zawierający tekst, Wykres, diagram, linia&#10;&#10;Opis wygenerowany automatycznie"/>
             <wp:cNvGraphicFramePr>
               <a:graphicFrameLocks xmlns:a="http://schemas.openxmlformats.org/drawingml/2006/main" noChangeAspect="1"/>
@@ -22399,7 +22513,13 @@
                     <pic:cNvPicPr/>
                   </pic:nvPicPr>
                   <pic:blipFill>
-                    <a:blip r:embed="rId49"/>
+                    <a:blip r:embed="rId49">
+                      <a:extLst>
+                        <a:ext uri="{28A0092B-C50C-407E-A947-70E740481C1C}">
+                          <a14:useLocalDpi xmlns:a14="http://schemas.microsoft.com/office/drawing/2010/main" val="0"/>
+                        </a:ext>
+                      </a:extLst>
+                    </a:blip>
                     <a:stretch>
                       <a:fillRect/>
                     </a:stretch>
@@ -22407,7 +22527,7 @@
                   <pic:spPr>
                     <a:xfrm>
                       <a:off x="0" y="0"/>
-                      <a:ext cx="5579745" cy="3540760"/>
+                      <a:ext cx="6593205" cy="4183380"/>
                     </a:xfrm>
                     <a:prstGeom prst="rect">
                       <a:avLst/>
@@ -22416,7 +22536,13 @@
                 </pic:pic>
               </a:graphicData>
             </a:graphic>
-          </wp:inline>
+            <wp14:sizeRelH relativeFrom="margin">
+              <wp14:pctWidth>0</wp14:pctWidth>
+            </wp14:sizeRelH>
+            <wp14:sizeRelV relativeFrom="margin">
+              <wp14:pctHeight>0</wp14:pctHeight>
+            </wp14:sizeRelV>
+          </wp:anchor>
         </w:drawing>
       </w:r>
     </w:p>
@@ -22425,7 +22551,6 @@
         <w:pStyle w:val="Tekstakapitu"/>
       </w:pPr>
       <w:r>
-        <w:lastRenderedPageBreak/>
         <w:t>Jednak poprzez cykliczno-szumowy charakter szeregu pierwszego</w:t>
       </w:r>
       <w:r>
@@ -22497,6 +22622,7 @@
         <w:pStyle w:val="Tekstakapitu"/>
       </w:pPr>
       <w:r>
+        <w:lastRenderedPageBreak/>
         <w:drawing>
           <wp:inline distT="0" distB="0" distL="0" distR="0" wp14:anchorId="73D1B2F6" wp14:editId="6EB59976">
             <wp:extent cx="4201111" cy="4163006"/>
@@ -22539,16 +22665,32 @@
         <w:pStyle w:val="Tekstakapitu"/>
       </w:pPr>
       <w:r>
-        <w:t>Opis najważniejszych wartości</w:t>
-      </w:r>
-      <w:r>
-        <w:t xml:space="preserve"> z prof. </w:t>
+        <w:t>Model uwzględnia dwa składniki średniej ruchomej (MA) i różnicowanie rzędu drugiego, wskazujące na potrzebę eliminacji trendu w danych. Oba składniki MA (ma.L1 = -0.3181 i ma.L2 = -0.4176) są istotne statystycznie (p = 0.000), co oznacza, że wpływają na zmienność CPI. Wartość sigma2 wynosi 0.2764 i jest również istotna (p = 0.000), co wskazuje na wariancję reszt. Kryteria dopasowania modelu (AIC = 152.614, BIC = 160.244) sugerują dobre dopasowanie do danych. Testy diagnostyczne wykazały brak autokorelacji reszt (</w:t>
       </w:r>
       <w:proofErr w:type="spellStart"/>
       <w:r>
-        <w:t>Rybarską-Rusinek</w:t>
+        <w:t>Ljung</w:t>
       </w:r>
       <w:proofErr w:type="spellEnd"/>
+      <w:r>
+        <w:t xml:space="preserve">-Box p = 0.73) oraz brak istotnej </w:t>
+      </w:r>
+      <w:proofErr w:type="spellStart"/>
+      <w:r>
+        <w:t>heteroskedastyczności</w:t>
+      </w:r>
+      <w:proofErr w:type="spellEnd"/>
+      <w:r>
+        <w:t xml:space="preserve"> (p = 0.17). Test </w:t>
+      </w:r>
+      <w:proofErr w:type="spellStart"/>
+      <w:r>
+        <w:t>Jarque</w:t>
+      </w:r>
+      <w:proofErr w:type="spellEnd"/>
+      <w:r>
+        <w:t>-Bera (p = 0.12) sugeruje, że reszty mogą być zgodne z rozkładem normalnym. Model jest dobrze dopasowany do danych, a oba składniki MA odgrywają kluczową rolę w jego strukturze.</w:t>
+      </w:r>
     </w:p>
     <w:p>
       <w:pPr>
@@ -22594,13 +22736,26 @@
       </w:pPr>
       <w:r>
         <w:lastRenderedPageBreak/>
-        <w:t xml:space="preserve"> </w:t>
-      </w:r>
-      <w:r>
         <w:drawing>
-          <wp:inline distT="0" distB="0" distL="0" distR="0" wp14:anchorId="370B80B6" wp14:editId="2110D5B4">
-            <wp:extent cx="5579745" cy="3522980"/>
-            <wp:effectExtent l="0" t="0" r="1905" b="1270"/>
+          <wp:anchor distT="0" distB="0" distL="114300" distR="114300" simplePos="0" relativeHeight="251679744" behindDoc="1" locked="0" layoutInCell="1" allowOverlap="1" wp14:anchorId="370B80B6" wp14:editId="237653C7">
+            <wp:simplePos x="0" y="0"/>
+            <wp:positionH relativeFrom="column">
+              <wp:posOffset>-835025</wp:posOffset>
+            </wp:positionH>
+            <wp:positionV relativeFrom="paragraph">
+              <wp:posOffset>260350</wp:posOffset>
+            </wp:positionV>
+            <wp:extent cx="6410960" cy="4048125"/>
+            <wp:effectExtent l="0" t="0" r="8890" b="9525"/>
+            <wp:wrapTight wrapText="bothSides">
+              <wp:wrapPolygon edited="0">
+                <wp:start x="0" y="0"/>
+                <wp:lineTo x="0" y="21549"/>
+                <wp:lineTo x="21566" y="21549"/>
+                <wp:lineTo x="21566" y="0"/>
+                <wp:lineTo x="0" y="0"/>
+              </wp:wrapPolygon>
+            </wp:wrapTight>
             <wp:docPr id="2086264197" name="Obraz 1"/>
             <wp:cNvGraphicFramePr>
               <a:graphicFrameLocks xmlns:a="http://schemas.openxmlformats.org/drawingml/2006/main" noChangeAspect="1"/>
@@ -22613,7 +22768,13 @@
                     <pic:cNvPicPr/>
                   </pic:nvPicPr>
                   <pic:blipFill>
-                    <a:blip r:embed="rId51"/>
+                    <a:blip r:embed="rId51">
+                      <a:extLst>
+                        <a:ext uri="{28A0092B-C50C-407E-A947-70E740481C1C}">
+                          <a14:useLocalDpi xmlns:a14="http://schemas.microsoft.com/office/drawing/2010/main" val="0"/>
+                        </a:ext>
+                      </a:extLst>
+                    </a:blip>
                     <a:stretch>
                       <a:fillRect/>
                     </a:stretch>
@@ -22621,7 +22782,7 @@
                   <pic:spPr>
                     <a:xfrm>
                       <a:off x="0" y="0"/>
-                      <a:ext cx="5579745" cy="3522980"/>
+                      <a:ext cx="6410960" cy="4048125"/>
                     </a:xfrm>
                     <a:prstGeom prst="rect">
                       <a:avLst/>
@@ -22630,8 +22791,17 @@
                 </pic:pic>
               </a:graphicData>
             </a:graphic>
-          </wp:inline>
+            <wp14:sizeRelH relativeFrom="margin">
+              <wp14:pctWidth>0</wp14:pctWidth>
+            </wp14:sizeRelH>
+            <wp14:sizeRelV relativeFrom="margin">
+              <wp14:pctHeight>0</wp14:pctHeight>
+            </wp14:sizeRelV>
+          </wp:anchor>
         </w:drawing>
+      </w:r>
+      <w:r>
+        <w:t xml:space="preserve"> </w:t>
       </w:r>
     </w:p>
     <w:p>
@@ -22696,11 +22866,283 @@
         <w:pStyle w:val="Tekstakapitu"/>
       </w:pPr>
       <w:r>
+        <w:t>Model ARIMA w tym szeregu, z racji na jego sezonowość, został  lekko zmodyfikowany i został zastosowany m</w:t>
+      </w:r>
+      <w:r>
+        <w:t>odel SARIMA(2,1,2)x(2,2,2,12)</w:t>
+      </w:r>
+      <w:r>
+        <w:t xml:space="preserve">. </w:t>
+      </w:r>
+      <w:r>
+        <w:t>Jest to rozszerzenie modelu ARIMA uwzględniające sezonowość z okresem 12 miesięcy.</w:t>
+      </w:r>
+    </w:p>
+    <w:p>
+      <w:pPr>
+        <w:pStyle w:val="Tekstakapitu"/>
+      </w:pPr>
+      <w:r>
+        <w:t>Modyfikacja w kodzie wygląda następująco.</w:t>
+      </w:r>
+    </w:p>
+    <w:tbl>
+      <w:tblPr>
+        <w:tblStyle w:val="Tabela-Siatka"/>
+        <w:tblW w:w="0" w:type="auto"/>
+        <w:tblLook w:val="04A0" w:firstRow="1" w:lastRow="0" w:firstColumn="1" w:lastColumn="0" w:noHBand="0" w:noVBand="1"/>
+      </w:tblPr>
+      <w:tblGrid>
+        <w:gridCol w:w="8777"/>
+      </w:tblGrid>
+      <w:tr>
+        <w:tc>
+          <w:tcPr>
+            <w:tcW w:w="8777" w:type="dxa"/>
+          </w:tcPr>
+          <w:p>
+            <w:pPr>
+              <w:shd w:val="clear" w:color="auto" w:fill="FFFFFF"/>
+              <w:spacing w:line="285" w:lineRule="atLeast"/>
+              <w:rPr>
+                <w:rFonts w:ascii="Consolas" w:eastAsia="Times New Roman" w:hAnsi="Consolas" w:cs="Times New Roman"/>
+                <w:color w:val="000000"/>
+                <w:sz w:val="21"/>
+                <w:szCs w:val="21"/>
+                <w:lang w:eastAsia="pl-PL"/>
+              </w:rPr>
+            </w:pPr>
+            <w:proofErr w:type="spellStart"/>
+            <w:r>
+              <w:rPr>
+                <w:rFonts w:ascii="Consolas" w:eastAsia="Times New Roman" w:hAnsi="Consolas" w:cs="Times New Roman"/>
+                <w:color w:val="000000"/>
+                <w:sz w:val="21"/>
+                <w:szCs w:val="21"/>
+                <w:lang w:eastAsia="pl-PL"/>
+              </w:rPr>
+              <w:t>model_arima_mat</w:t>
+            </w:r>
+            <w:proofErr w:type="spellEnd"/>
+            <w:r>
+              <w:rPr>
+                <w:rFonts w:ascii="Consolas" w:eastAsia="Times New Roman" w:hAnsi="Consolas" w:cs="Times New Roman"/>
+                <w:color w:val="000000"/>
+                <w:sz w:val="21"/>
+                <w:szCs w:val="21"/>
+                <w:lang w:eastAsia="pl-PL"/>
+              </w:rPr>
+              <w:t>=ARIMA(</w:t>
+            </w:r>
+            <w:proofErr w:type="spellStart"/>
+            <w:r>
+              <w:rPr>
+                <w:rFonts w:ascii="Consolas" w:eastAsia="Times New Roman" w:hAnsi="Consolas" w:cs="Times New Roman"/>
+                <w:color w:val="000000"/>
+                <w:sz w:val="21"/>
+                <w:szCs w:val="21"/>
+                <w:lang w:eastAsia="pl-PL"/>
+              </w:rPr>
+              <w:t>train_mat</w:t>
+            </w:r>
+            <w:proofErr w:type="spellEnd"/>
+            <w:r>
+              <w:rPr>
+                <w:rFonts w:ascii="Consolas" w:eastAsia="Times New Roman" w:hAnsi="Consolas" w:cs="Times New Roman"/>
+                <w:color w:val="000000"/>
+                <w:sz w:val="21"/>
+                <w:szCs w:val="21"/>
+                <w:lang w:eastAsia="pl-PL"/>
+              </w:rPr>
+              <w:t>, order=(</w:t>
+            </w:r>
+            <w:r>
+              <w:rPr>
+                <w:rFonts w:ascii="Consolas" w:eastAsia="Times New Roman" w:hAnsi="Consolas" w:cs="Times New Roman"/>
+                <w:color w:val="098658"/>
+                <w:sz w:val="21"/>
+                <w:szCs w:val="21"/>
+                <w:lang w:eastAsia="pl-PL"/>
+              </w:rPr>
+              <w:t>2</w:t>
+            </w:r>
+            <w:r>
+              <w:rPr>
+                <w:rFonts w:ascii="Consolas" w:eastAsia="Times New Roman" w:hAnsi="Consolas" w:cs="Times New Roman"/>
+                <w:color w:val="000000"/>
+                <w:sz w:val="21"/>
+                <w:szCs w:val="21"/>
+                <w:lang w:eastAsia="pl-PL"/>
+              </w:rPr>
+              <w:t>,</w:t>
+            </w:r>
+            <w:r>
+              <w:rPr>
+                <w:rFonts w:ascii="Consolas" w:eastAsia="Times New Roman" w:hAnsi="Consolas" w:cs="Times New Roman"/>
+                <w:color w:val="098658"/>
+                <w:sz w:val="21"/>
+                <w:szCs w:val="21"/>
+                <w:lang w:eastAsia="pl-PL"/>
+              </w:rPr>
+              <w:t>1</w:t>
+            </w:r>
+            <w:r>
+              <w:rPr>
+                <w:rFonts w:ascii="Consolas" w:eastAsia="Times New Roman" w:hAnsi="Consolas" w:cs="Times New Roman"/>
+                <w:color w:val="000000"/>
+                <w:sz w:val="21"/>
+                <w:szCs w:val="21"/>
+                <w:lang w:eastAsia="pl-PL"/>
+              </w:rPr>
+              <w:t>,</w:t>
+            </w:r>
+            <w:r>
+              <w:rPr>
+                <w:rFonts w:ascii="Consolas" w:eastAsia="Times New Roman" w:hAnsi="Consolas" w:cs="Times New Roman"/>
+                <w:color w:val="098658"/>
+                <w:sz w:val="21"/>
+                <w:szCs w:val="21"/>
+                <w:lang w:eastAsia="pl-PL"/>
+              </w:rPr>
+              <w:t>2</w:t>
+            </w:r>
+            <w:r>
+              <w:rPr>
+                <w:rFonts w:ascii="Consolas" w:eastAsia="Times New Roman" w:hAnsi="Consolas" w:cs="Times New Roman"/>
+                <w:color w:val="000000"/>
+                <w:sz w:val="21"/>
+                <w:szCs w:val="21"/>
+                <w:lang w:eastAsia="pl-PL"/>
+              </w:rPr>
+              <w:t xml:space="preserve">), </w:t>
+            </w:r>
+            <w:proofErr w:type="spellStart"/>
+            <w:r>
+              <w:rPr>
+                <w:rFonts w:ascii="Consolas" w:eastAsia="Times New Roman" w:hAnsi="Consolas" w:cs="Times New Roman"/>
+                <w:color w:val="000000"/>
+                <w:sz w:val="21"/>
+                <w:szCs w:val="21"/>
+                <w:lang w:eastAsia="pl-PL"/>
+              </w:rPr>
+              <w:t>seasonal_order</w:t>
+            </w:r>
+            <w:proofErr w:type="spellEnd"/>
+            <w:r>
+              <w:rPr>
+                <w:rFonts w:ascii="Consolas" w:eastAsia="Times New Roman" w:hAnsi="Consolas" w:cs="Times New Roman"/>
+                <w:color w:val="000000"/>
+                <w:sz w:val="21"/>
+                <w:szCs w:val="21"/>
+                <w:lang w:eastAsia="pl-PL"/>
+              </w:rPr>
+              <w:t>=(</w:t>
+            </w:r>
+            <w:r>
+              <w:rPr>
+                <w:rFonts w:ascii="Consolas" w:eastAsia="Times New Roman" w:hAnsi="Consolas" w:cs="Times New Roman"/>
+                <w:color w:val="098658"/>
+                <w:sz w:val="21"/>
+                <w:szCs w:val="21"/>
+                <w:lang w:eastAsia="pl-PL"/>
+              </w:rPr>
+              <w:t>2</w:t>
+            </w:r>
+            <w:r>
+              <w:rPr>
+                <w:rFonts w:ascii="Consolas" w:eastAsia="Times New Roman" w:hAnsi="Consolas" w:cs="Times New Roman"/>
+                <w:color w:val="000000"/>
+                <w:sz w:val="21"/>
+                <w:szCs w:val="21"/>
+                <w:lang w:eastAsia="pl-PL"/>
+              </w:rPr>
+              <w:t>,</w:t>
+            </w:r>
+            <w:r>
+              <w:rPr>
+                <w:rFonts w:ascii="Consolas" w:eastAsia="Times New Roman" w:hAnsi="Consolas" w:cs="Times New Roman"/>
+                <w:color w:val="098658"/>
+                <w:sz w:val="21"/>
+                <w:szCs w:val="21"/>
+                <w:lang w:eastAsia="pl-PL"/>
+              </w:rPr>
+              <w:t>2</w:t>
+            </w:r>
+            <w:r>
+              <w:rPr>
+                <w:rFonts w:ascii="Consolas" w:eastAsia="Times New Roman" w:hAnsi="Consolas" w:cs="Times New Roman"/>
+                <w:color w:val="000000"/>
+                <w:sz w:val="21"/>
+                <w:szCs w:val="21"/>
+                <w:lang w:eastAsia="pl-PL"/>
+              </w:rPr>
+              <w:t>,</w:t>
+            </w:r>
+            <w:r>
+              <w:rPr>
+                <w:rFonts w:ascii="Consolas" w:eastAsia="Times New Roman" w:hAnsi="Consolas" w:cs="Times New Roman"/>
+                <w:color w:val="098658"/>
+                <w:sz w:val="21"/>
+                <w:szCs w:val="21"/>
+                <w:lang w:eastAsia="pl-PL"/>
+              </w:rPr>
+              <w:t>2</w:t>
+            </w:r>
+            <w:r>
+              <w:rPr>
+                <w:rFonts w:ascii="Consolas" w:eastAsia="Times New Roman" w:hAnsi="Consolas" w:cs="Times New Roman"/>
+                <w:color w:val="000000"/>
+                <w:sz w:val="21"/>
+                <w:szCs w:val="21"/>
+                <w:lang w:eastAsia="pl-PL"/>
+              </w:rPr>
+              <w:t>,</w:t>
+            </w:r>
+            <w:r>
+              <w:rPr>
+                <w:rFonts w:ascii="Consolas" w:eastAsia="Times New Roman" w:hAnsi="Consolas" w:cs="Times New Roman"/>
+                <w:color w:val="098658"/>
+                <w:sz w:val="21"/>
+                <w:szCs w:val="21"/>
+                <w:lang w:eastAsia="pl-PL"/>
+              </w:rPr>
+              <w:t>12</w:t>
+            </w:r>
+            <w:r>
+              <w:rPr>
+                <w:rFonts w:ascii="Consolas" w:eastAsia="Times New Roman" w:hAnsi="Consolas" w:cs="Times New Roman"/>
+                <w:color w:val="000000"/>
+                <w:sz w:val="21"/>
+                <w:szCs w:val="21"/>
+                <w:lang w:eastAsia="pl-PL"/>
+              </w:rPr>
+              <w:t>))</w:t>
+            </w:r>
+          </w:p>
+          <w:p>
+            <w:pPr>
+              <w:pStyle w:val="Tekstakapitu"/>
+              <w:ind w:firstLine="0"/>
+            </w:pPr>
+          </w:p>
+        </w:tc>
+      </w:tr>
+    </w:tbl>
+    <w:p>
+      <w:pPr>
+        <w:pStyle w:val="Tekstakapitu"/>
+      </w:pPr>
+    </w:p>
+    <w:p>
+      <w:pPr>
+        <w:pStyle w:val="Tekstakapitu"/>
+      </w:pPr>
+      <w:r>
         <w:lastRenderedPageBreak/>
         <w:drawing>
-          <wp:inline distT="0" distB="0" distL="0" distR="0" wp14:anchorId="4D5D992C" wp14:editId="51D6B0F2">
-            <wp:extent cx="4858428" cy="5715798"/>
-            <wp:effectExtent l="0" t="0" r="0" b="0"/>
+          <wp:inline distT="0" distB="0" distL="0" distR="0" wp14:anchorId="4D5D992C" wp14:editId="450024F4">
+            <wp:extent cx="5537834" cy="6515100"/>
+            <wp:effectExtent l="0" t="0" r="6350" b="0"/>
             <wp:docPr id="1585148939" name="Obraz 1" descr="Obraz zawierający tekst, menu, zrzut ekranu, Czcionka&#10;&#10;Opis wygenerowany automatycznie"/>
             <wp:cNvGraphicFramePr>
               <a:graphicFrameLocks xmlns:a="http://schemas.openxmlformats.org/drawingml/2006/main" noChangeAspect="1"/>
@@ -22721,7 +23163,7 @@
                   <pic:spPr>
                     <a:xfrm>
                       <a:off x="0" y="0"/>
-                      <a:ext cx="4858428" cy="5715798"/>
+                      <a:ext cx="5543357" cy="6521597"/>
                     </a:xfrm>
                     <a:prstGeom prst="rect">
                       <a:avLst/>
@@ -22739,13 +23181,98 @@
         <w:pStyle w:val="Tekstakapitu"/>
       </w:pPr>
       <w:r>
-        <w:t xml:space="preserve">Opis najważniejszych wartości z prof. </w:t>
+        <w:t xml:space="preserve">W części </w:t>
       </w:r>
       <w:proofErr w:type="spellStart"/>
       <w:r>
-        <w:t>Rybarską-Rusinek</w:t>
+        <w:t>niesezonowej</w:t>
       </w:r>
       <w:proofErr w:type="spellEnd"/>
+      <w:r>
+        <w:t xml:space="preserve"> składniki AR (ar.L1 = -1.0727, ar.L2 = -0.9067) i MA (ma.L1 = 1.0665, ma.L2 = 0.7610) są istotne statystycznie (p = 0.000), co oznacza, że wpływają znacząco na modelowanie zmiennej zależnej. W części sezonowej tylko składnik ma.S.L12 (-1.5492) jest istotny (p = 0.035).</w:t>
+      </w:r>
+    </w:p>
+    <w:p>
+      <w:pPr>
+        <w:pStyle w:val="Tekstakapitu"/>
+      </w:pPr>
+      <w:r>
+        <w:t>Model osiągnął wartoś</w:t>
+      </w:r>
+      <w:r>
+        <w:t>ci</w:t>
+      </w:r>
+      <w:r>
+        <w:t xml:space="preserve"> kryteri</w:t>
+      </w:r>
+      <w:r>
+        <w:t>ów</w:t>
+      </w:r>
+      <w:r>
+        <w:t xml:space="preserve"> AIC (1292.761) i BIC (1313.125)</w:t>
+      </w:r>
+      <w:r>
+        <w:t>.</w:t>
+      </w:r>
+      <w:r>
+        <w:t xml:space="preserve"> </w:t>
+      </w:r>
+      <w:r>
+        <w:t>W</w:t>
+      </w:r>
+      <w:r>
+        <w:t xml:space="preserve">skazują </w:t>
+      </w:r>
+      <w:r>
+        <w:t xml:space="preserve">one </w:t>
+      </w:r>
+      <w:r>
+        <w:t xml:space="preserve">na relatywnie skomplikowaną strukturę modelu. Test </w:t>
+      </w:r>
+      <w:proofErr w:type="spellStart"/>
+      <w:r>
+        <w:t>Ljung</w:t>
+      </w:r>
+      <w:proofErr w:type="spellEnd"/>
+      <w:r>
+        <w:t xml:space="preserve">-Box (p = 0.51) sugeruje brak autokorelacji w resztach, jednak test </w:t>
+      </w:r>
+      <w:proofErr w:type="spellStart"/>
+      <w:r>
+        <w:t>Jarque</w:t>
+      </w:r>
+      <w:proofErr w:type="spellEnd"/>
+      <w:r>
+        <w:t xml:space="preserve">-Bera (p = 0.00) wskazuje, że reszty nie mają rozkładu normalnego, a test na </w:t>
+      </w:r>
+      <w:proofErr w:type="spellStart"/>
+      <w:r>
+        <w:t>heteroskedastyczność</w:t>
+      </w:r>
+      <w:proofErr w:type="spellEnd"/>
+      <w:r>
+        <w:t xml:space="preserve"> (p = 0.00) ujawnia zmienność wariancji reszt. Pomimo problem</w:t>
+      </w:r>
+      <w:r>
+        <w:t>ów</w:t>
+      </w:r>
+      <w:r>
+        <w:t xml:space="preserve"> z resztami modelu (normalność, </w:t>
+      </w:r>
+      <w:proofErr w:type="spellStart"/>
+      <w:r>
+        <w:t>heteroskedastyczność</w:t>
+      </w:r>
+      <w:proofErr w:type="spellEnd"/>
+      <w:r>
+        <w:t xml:space="preserve">) </w:t>
+      </w:r>
+      <w:r>
+        <w:t>nie są one na tyle istotne i model jest dobrze dopasowany.</w:t>
+      </w:r>
+      <w:r>
+        <w:t xml:space="preserve"> </w:t>
+      </w:r>
     </w:p>
     <w:p>
       <w:pPr>
@@ -22758,44 +23285,28 @@
         </w:rPr>
       </w:pPr>
       <w:r>
-        <w:rPr>
-          <w:b/>
-          <w:bCs/>
-          <w:i/>
-          <w:iCs/>
-        </w:rPr>
-        <w:t xml:space="preserve">Prognozowanie dla </w:t>
-      </w:r>
-      <w:r>
-        <w:rPr>
-          <w:b/>
-          <w:bCs/>
-          <w:i/>
-          <w:iCs/>
-        </w:rPr>
-        <w:t xml:space="preserve">szeregu </w:t>
-      </w:r>
-      <w:r>
-        <w:rPr>
-          <w:b/>
-          <w:bCs/>
-          <w:i/>
-          <w:iCs/>
-        </w:rPr>
-        <w:t>trzeciego</w:t>
-      </w:r>
-    </w:p>
-    <w:p>
-      <w:pPr>
-        <w:pStyle w:val="Tekstakapitu"/>
-      </w:pPr>
-      <w:r>
         <w:lastRenderedPageBreak/>
         <w:drawing>
-          <wp:inline distT="0" distB="0" distL="0" distR="0" wp14:anchorId="4BC72832" wp14:editId="06086AA3">
-            <wp:extent cx="5579745" cy="3444875"/>
-            <wp:effectExtent l="0" t="0" r="1905" b="3175"/>
-            <wp:docPr id="176850608" name="Obraz 1"/>
+          <wp:anchor distT="0" distB="0" distL="114300" distR="114300" simplePos="0" relativeHeight="251677696" behindDoc="1" locked="0" layoutInCell="1" allowOverlap="1" wp14:anchorId="7B0025C2" wp14:editId="5998938F">
+            <wp:simplePos x="0" y="0"/>
+            <wp:positionH relativeFrom="page">
+              <wp:posOffset>428625</wp:posOffset>
+            </wp:positionH>
+            <wp:positionV relativeFrom="paragraph">
+              <wp:posOffset>365760</wp:posOffset>
+            </wp:positionV>
+            <wp:extent cx="7130415" cy="3289300"/>
+            <wp:effectExtent l="0" t="0" r="0" b="6350"/>
+            <wp:wrapTight wrapText="bothSides">
+              <wp:wrapPolygon edited="0">
+                <wp:start x="0" y="0"/>
+                <wp:lineTo x="0" y="21517"/>
+                <wp:lineTo x="21525" y="21517"/>
+                <wp:lineTo x="21525" y="0"/>
+                <wp:lineTo x="0" y="0"/>
+              </wp:wrapPolygon>
+            </wp:wrapTight>
+            <wp:docPr id="1043794013" name="Obraz 1" descr="Obraz zawierający tekst, linia, Wykres, diagram&#10;&#10;Opis wygenerowany automatycznie"/>
             <wp:cNvGraphicFramePr>
               <a:graphicFrameLocks xmlns:a="http://schemas.openxmlformats.org/drawingml/2006/main" noChangeAspect="1"/>
             </wp:cNvGraphicFramePr>
@@ -22803,11 +23314,17 @@
               <a:graphicData uri="http://schemas.openxmlformats.org/drawingml/2006/picture">
                 <pic:pic xmlns:pic="http://schemas.openxmlformats.org/drawingml/2006/picture">
                   <pic:nvPicPr>
-                    <pic:cNvPr id="176850608" name=""/>
+                    <pic:cNvPr id="1043794013" name="Obraz 1" descr="Obraz zawierający tekst, linia, Wykres, diagram&#10;&#10;Opis wygenerowany automatycznie"/>
                     <pic:cNvPicPr/>
                   </pic:nvPicPr>
                   <pic:blipFill>
-                    <a:blip r:embed="rId53"/>
+                    <a:blip r:embed="rId53">
+                      <a:extLst>
+                        <a:ext uri="{28A0092B-C50C-407E-A947-70E740481C1C}">
+                          <a14:useLocalDpi xmlns:a14="http://schemas.microsoft.com/office/drawing/2010/main" val="0"/>
+                        </a:ext>
+                      </a:extLst>
+                    </a:blip>
                     <a:stretch>
                       <a:fillRect/>
                     </a:stretch>
@@ -22815,7 +23332,7 @@
                   <pic:spPr>
                     <a:xfrm>
                       <a:off x="0" y="0"/>
-                      <a:ext cx="5579745" cy="3444875"/>
+                      <a:ext cx="7130415" cy="3289300"/>
                     </a:xfrm>
                     <a:prstGeom prst="rect">
                       <a:avLst/>
@@ -22824,9 +23341,47 @@
                 </pic:pic>
               </a:graphicData>
             </a:graphic>
-          </wp:inline>
+            <wp14:sizeRelH relativeFrom="margin">
+              <wp14:pctWidth>0</wp14:pctWidth>
+            </wp14:sizeRelH>
+            <wp14:sizeRelV relativeFrom="margin">
+              <wp14:pctHeight>0</wp14:pctHeight>
+            </wp14:sizeRelV>
+          </wp:anchor>
         </w:drawing>
       </w:r>
+      <w:r>
+        <w:rPr>
+          <w:b/>
+          <w:bCs/>
+          <w:i/>
+          <w:iCs/>
+        </w:rPr>
+        <w:t xml:space="preserve">Prognozowanie dla </w:t>
+      </w:r>
+      <w:r>
+        <w:rPr>
+          <w:b/>
+          <w:bCs/>
+          <w:i/>
+          <w:iCs/>
+        </w:rPr>
+        <w:t xml:space="preserve">szeregu </w:t>
+      </w:r>
+      <w:r>
+        <w:rPr>
+          <w:b/>
+          <w:bCs/>
+          <w:i/>
+          <w:iCs/>
+        </w:rPr>
+        <w:t>trzeciego</w:t>
+      </w:r>
+    </w:p>
+    <w:p>
+      <w:pPr>
+        <w:pStyle w:val="Tekstakapitu"/>
+      </w:pPr>
     </w:p>
     <w:p>
       <w:pPr>
@@ -22991,6 +23546,7 @@
                 <w:szCs w:val="21"/>
                 <w:lang w:eastAsia="pl-PL"/>
               </w:rPr>
+              <w:lastRenderedPageBreak/>
               <w:t>train_size_rate</w:t>
             </w:r>
             <w:proofErr w:type="spellEnd"/>
@@ -23118,13 +23674,6 @@
             <w:pPr>
               <w:shd w:val="clear" w:color="auto" w:fill="FFFFFF"/>
               <w:spacing w:line="285" w:lineRule="atLeast"/>
-              <w:rPr>
-                <w:rFonts w:ascii="Consolas" w:eastAsia="Times New Roman" w:hAnsi="Consolas" w:cs="Times New Roman"/>
-                <w:color w:val="000000"/>
-                <w:sz w:val="21"/>
-                <w:szCs w:val="21"/>
-                <w:lang w:eastAsia="pl-PL"/>
-              </w:rPr>
             </w:pPr>
             <w:proofErr w:type="spellStart"/>
             <w:r>
@@ -23214,12 +23763,6 @@
               </w:rPr>
               <w:t>:]</w:t>
             </w:r>
-          </w:p>
-          <w:p>
-            <w:pPr>
-              <w:pStyle w:val="Tekstakapitu"/>
-              <w:ind w:firstLine="0"/>
-            </w:pPr>
           </w:p>
         </w:tc>
       </w:tr>
@@ -23228,12 +23771,6 @@
       <w:pPr>
         <w:pStyle w:val="Tekstakapitu"/>
         <w:ind w:firstLine="0"/>
-      </w:pPr>
-    </w:p>
-    <w:p>
-      <w:pPr>
-        <w:pStyle w:val="Tekstakapitu"/>
-        <w:ind w:firstLine="0"/>
         <w:rPr>
           <w:b/>
           <w:bCs/>
@@ -23248,6 +23785,7 @@
           <w:i/>
           <w:iCs/>
         </w:rPr>
+        <w:lastRenderedPageBreak/>
         <w:t>Skalowanie danych</w:t>
       </w:r>
     </w:p>
@@ -31036,10 +31574,10 @@
       <w:r>
         <w:lastRenderedPageBreak/>
         <w:drawing>
-          <wp:inline distT="0" distB="0" distL="0" distR="0" wp14:anchorId="03B6F520" wp14:editId="3B98C77D">
-            <wp:extent cx="5579745" cy="2988945"/>
-            <wp:effectExtent l="0" t="0" r="1905" b="1905"/>
-            <wp:docPr id="1187760020" name="Obraz 1" descr="Obraz zawierający tekst, linia, Wykres, Czcionka&#10;&#10;Opis wygenerowany automatycznie"/>
+          <wp:inline distT="0" distB="0" distL="0" distR="0" wp14:anchorId="7A713CCA" wp14:editId="65361CD3">
+            <wp:extent cx="5579745" cy="2573655"/>
+            <wp:effectExtent l="0" t="0" r="1905" b="0"/>
+            <wp:docPr id="523158509" name="Obraz 1"/>
             <wp:cNvGraphicFramePr>
               <a:graphicFrameLocks xmlns:a="http://schemas.openxmlformats.org/drawingml/2006/main" noChangeAspect="1"/>
             </wp:cNvGraphicFramePr>
@@ -31047,7 +31585,7 @@
               <a:graphicData uri="http://schemas.openxmlformats.org/drawingml/2006/picture">
                 <pic:pic xmlns:pic="http://schemas.openxmlformats.org/drawingml/2006/picture">
                   <pic:nvPicPr>
-                    <pic:cNvPr id="1187760020" name="Obraz 1" descr="Obraz zawierający tekst, linia, Wykres, Czcionka&#10;&#10;Opis wygenerowany automatycznie"/>
+                    <pic:cNvPr id="523158509" name=""/>
                     <pic:cNvPicPr/>
                   </pic:nvPicPr>
                   <pic:blipFill>
@@ -31059,7 +31597,7 @@
                   <pic:spPr>
                     <a:xfrm>
                       <a:off x="0" y="0"/>
-                      <a:ext cx="5579745" cy="2988945"/>
+                      <a:ext cx="5579745" cy="2573655"/>
                     </a:xfrm>
                     <a:prstGeom prst="rect">
                       <a:avLst/>
@@ -31070,6 +31608,9 @@
             </a:graphic>
           </wp:inline>
         </w:drawing>
+      </w:r>
+      <w:r>
+        <w:t xml:space="preserve"> </w:t>
       </w:r>
       <w:r>
         <w:t xml:space="preserve"> </w:t>
@@ -31223,6 +31764,376 @@
         <w:t>Porównanie</w:t>
       </w:r>
       <w:bookmarkEnd w:id="20"/>
+    </w:p>
+    <w:p>
+      <w:pPr>
+        <w:pStyle w:val="Tekstakapitu"/>
+      </w:pPr>
+      <w:r>
+        <w:drawing>
+          <wp:inline distT="0" distB="0" distL="0" distR="0" wp14:anchorId="11ADE00E" wp14:editId="13ECBFC4">
+            <wp:extent cx="5579745" cy="3911600"/>
+            <wp:effectExtent l="0" t="0" r="1905" b="0"/>
+            <wp:docPr id="686551655" name="Obraz 1" descr="Obraz zawierający tekst, diagram, Wykres, linia&#10;&#10;Opis wygenerowany automatycznie"/>
+            <wp:cNvGraphicFramePr>
+              <a:graphicFrameLocks xmlns:a="http://schemas.openxmlformats.org/drawingml/2006/main" noChangeAspect="1"/>
+            </wp:cNvGraphicFramePr>
+            <a:graphic xmlns:a="http://schemas.openxmlformats.org/drawingml/2006/main">
+              <a:graphicData uri="http://schemas.openxmlformats.org/drawingml/2006/picture">
+                <pic:pic xmlns:pic="http://schemas.openxmlformats.org/drawingml/2006/picture">
+                  <pic:nvPicPr>
+                    <pic:cNvPr id="686551655" name="Obraz 1" descr="Obraz zawierający tekst, diagram, Wykres, linia&#10;&#10;Opis wygenerowany automatycznie"/>
+                    <pic:cNvPicPr/>
+                  </pic:nvPicPr>
+                  <pic:blipFill>
+                    <a:blip r:embed="rId68"/>
+                    <a:stretch>
+                      <a:fillRect/>
+                    </a:stretch>
+                  </pic:blipFill>
+                  <pic:spPr>
+                    <a:xfrm>
+                      <a:off x="0" y="0"/>
+                      <a:ext cx="5579745" cy="3911600"/>
+                    </a:xfrm>
+                    <a:prstGeom prst="rect">
+                      <a:avLst/>
+                    </a:prstGeom>
+                  </pic:spPr>
+                </pic:pic>
+              </a:graphicData>
+            </a:graphic>
+          </wp:inline>
+        </w:drawing>
+      </w:r>
+    </w:p>
+    <w:p>
+      <w:pPr>
+        <w:pStyle w:val="Tekstakapitu"/>
+      </w:pPr>
+      <w:r>
+        <w:t>Metoda</w:t>
+      </w:r>
+      <w:r>
+        <w:t xml:space="preserve"> ARIMA bazuje na analizie danych historycznych i dobrze radzi sobie z uśrednianiem szumów oraz odwzorowaniem trendów i sezonowości. Prognozy są wygładzone, co sprawia, że model nie reaguje na nagłe zmiany w danych, a </w:t>
+      </w:r>
+      <w:r>
+        <w:t xml:space="preserve">nie </w:t>
+      </w:r>
+      <w:r>
+        <w:t xml:space="preserve">zwiększająca się szerokość przedziału ufności wskazuje na </w:t>
+      </w:r>
+      <w:r>
+        <w:t>swego rodzaju stabilizacje</w:t>
+      </w:r>
+      <w:r>
+        <w:t xml:space="preserve"> wraz z horyzontem czasowym.</w:t>
+      </w:r>
+    </w:p>
+    <w:p>
+      <w:pPr>
+        <w:pStyle w:val="Tekstakapitu"/>
+      </w:pPr>
+      <w:r>
+        <w:t>M</w:t>
+      </w:r>
+      <w:r>
+        <w:t>etod</w:t>
+      </w:r>
+      <w:r>
+        <w:t>a</w:t>
+      </w:r>
+      <w:r>
+        <w:t xml:space="preserve"> LSTM</w:t>
+      </w:r>
+      <w:r>
+        <w:t xml:space="preserve"> </w:t>
+      </w:r>
+      <w:r>
+        <w:t xml:space="preserve">jest w stanie uchwycić złożone, nieliniowe wzorce i zależności w danych czasowych. Predykcje są bardziej dynamiczne i lepiej odwzorowują krótkoterminowe fluktuacje w danych historycznych, co jest widoczne szczególnie na danych treningowych. </w:t>
+      </w:r>
+      <w:r>
+        <w:t>Model LSTM trafniej prognozuje dane.</w:t>
+      </w:r>
+    </w:p>
+    <w:p>
+      <w:pPr>
+        <w:pStyle w:val="Tekstakapitu"/>
+      </w:pPr>
+      <w:r>
+        <w:t>Porównując obie metody, ARIMA daje bardziej konserwatywne i przewidywalne prognozy, co czyni ją odpowiednią do danych z wyraźnym trendem i umiarkowaną zmiennością. LSTM lepiej sprawdza się w analizie skomplikowanych i nieregularnych danych, lecz wyniki mogą być mniej stabilne i trudniejsze w interpretacji. Wybór między tymi metodami zależy od specyfiki danych oraz potrzeby uwzględnienia niepewności prognozy.</w:t>
+      </w:r>
+    </w:p>
+    <w:p>
+      <w:pPr>
+        <w:pStyle w:val="Tekstakapitu"/>
+      </w:pPr>
+      <w:r>
+        <w:lastRenderedPageBreak/>
+        <w:drawing>
+          <wp:inline distT="0" distB="0" distL="0" distR="0" wp14:anchorId="72C65BF2" wp14:editId="35B5F3AE">
+            <wp:extent cx="5579745" cy="3897630"/>
+            <wp:effectExtent l="0" t="0" r="1905" b="7620"/>
+            <wp:docPr id="1491195415" name="Obraz 1" descr="Obraz zawierający tekst, Wykres, linia, zrzut ekranu&#10;&#10;Opis wygenerowany automatycznie"/>
+            <wp:cNvGraphicFramePr>
+              <a:graphicFrameLocks xmlns:a="http://schemas.openxmlformats.org/drawingml/2006/main" noChangeAspect="1"/>
+            </wp:cNvGraphicFramePr>
+            <a:graphic xmlns:a="http://schemas.openxmlformats.org/drawingml/2006/main">
+              <a:graphicData uri="http://schemas.openxmlformats.org/drawingml/2006/picture">
+                <pic:pic xmlns:pic="http://schemas.openxmlformats.org/drawingml/2006/picture">
+                  <pic:nvPicPr>
+                    <pic:cNvPr id="1491195415" name="Obraz 1" descr="Obraz zawierający tekst, Wykres, linia, zrzut ekranu&#10;&#10;Opis wygenerowany automatycznie"/>
+                    <pic:cNvPicPr/>
+                  </pic:nvPicPr>
+                  <pic:blipFill>
+                    <a:blip r:embed="rId69"/>
+                    <a:stretch>
+                      <a:fillRect/>
+                    </a:stretch>
+                  </pic:blipFill>
+                  <pic:spPr>
+                    <a:xfrm>
+                      <a:off x="0" y="0"/>
+                      <a:ext cx="5579745" cy="3897630"/>
+                    </a:xfrm>
+                    <a:prstGeom prst="rect">
+                      <a:avLst/>
+                    </a:prstGeom>
+                  </pic:spPr>
+                </pic:pic>
+              </a:graphicData>
+            </a:graphic>
+          </wp:inline>
+        </w:drawing>
+      </w:r>
+    </w:p>
+    <w:p>
+      <w:pPr>
+        <w:pStyle w:val="Tekstakapitu"/>
+      </w:pPr>
+      <w:r>
+        <w:t>Model ARIMA dobrze odwzorowuje trend wzrostowy w danych, lecz jego predykcje są wygładzone, co sprawia, że nie uwzględniają mniejszych fluktuacji. Przedział ufności wyraźnie się poszerza w miarę wydłużania się horyzontu prognozy, co odzwierciedla rosnącą niepewność.</w:t>
+      </w:r>
+    </w:p>
+    <w:p>
+      <w:pPr>
+        <w:pStyle w:val="Tekstakapitu"/>
+      </w:pPr>
+      <w:r>
+        <w:t>Model LSTM doskonale dopasowuje się do danych treningowych i skutecznie odwzorowuje szczegóły trendu wzrostowego, choć na danych testowych miejscami widać niewielkie różnice względem rzeczywistych wartości. Brak wizualizacji przedziału ufności oznacza, że trudniej ocenić wiarygodność predykcji w kontekście niepewności.</w:t>
+      </w:r>
+      <w:r>
+        <w:t xml:space="preserve"> </w:t>
+      </w:r>
+      <w:r>
+        <w:t>Model LSTM trafniej prognozuje dane.</w:t>
+      </w:r>
+    </w:p>
+    <w:p>
+      <w:pPr>
+        <w:pStyle w:val="Tekstakapitu"/>
+      </w:pPr>
+      <w:r>
+        <w:t>Model ARIMA generuje bardziej konserwatywne prognozy, skupiając się na trendzie długoterminowym i uwzględniając niepewność w formie przedziału ufności. Z kolei LSTM lepiej odwzorowuje szczegóły w danych, co pozwala na dokładniejsze prognozy krótkoterminowe, ale bez wizualizacji niepewności wyniki mogą być mniej przejrzyste. Wybór odpowiedniego modelu zależy od potrzeby: ARIMA lepiej sprawdzi się w prostych danych z wyraźnym trendem, natomiast LSTM nadaje się do bardziej złożonych wzorców.</w:t>
+      </w:r>
+    </w:p>
+    <w:p>
+      <w:pPr>
+        <w:pStyle w:val="Tekstakapitu"/>
+      </w:pPr>
+      <w:r>
+        <w:lastRenderedPageBreak/>
+        <w:drawing>
+          <wp:anchor distT="0" distB="0" distL="114300" distR="114300" simplePos="0" relativeHeight="251680768" behindDoc="1" locked="0" layoutInCell="1" allowOverlap="1" wp14:anchorId="411B5452" wp14:editId="2227276F">
+            <wp:simplePos x="0" y="0"/>
+            <wp:positionH relativeFrom="page">
+              <wp:posOffset>399415</wp:posOffset>
+            </wp:positionH>
+            <wp:positionV relativeFrom="paragraph">
+              <wp:posOffset>13335</wp:posOffset>
+            </wp:positionV>
+            <wp:extent cx="6867525" cy="3690620"/>
+            <wp:effectExtent l="0" t="0" r="9525" b="5080"/>
+            <wp:wrapTight wrapText="bothSides">
+              <wp:wrapPolygon edited="0">
+                <wp:start x="0" y="0"/>
+                <wp:lineTo x="0" y="21518"/>
+                <wp:lineTo x="21570" y="21518"/>
+                <wp:lineTo x="21570" y="0"/>
+                <wp:lineTo x="0" y="0"/>
+              </wp:wrapPolygon>
+            </wp:wrapTight>
+            <wp:docPr id="700421465" name="Obraz 1" descr="Obraz zawierający tekst, Wykres, linia, zrzut ekranu&#10;&#10;Opis wygenerowany automatycznie"/>
+            <wp:cNvGraphicFramePr>
+              <a:graphicFrameLocks xmlns:a="http://schemas.openxmlformats.org/drawingml/2006/main" noChangeAspect="1"/>
+            </wp:cNvGraphicFramePr>
+            <a:graphic xmlns:a="http://schemas.openxmlformats.org/drawingml/2006/main">
+              <a:graphicData uri="http://schemas.openxmlformats.org/drawingml/2006/picture">
+                <pic:pic xmlns:pic="http://schemas.openxmlformats.org/drawingml/2006/picture">
+                  <pic:nvPicPr>
+                    <pic:cNvPr id="700421465" name="Obraz 1" descr="Obraz zawierający tekst, Wykres, linia, zrzut ekranu&#10;&#10;Opis wygenerowany automatycznie"/>
+                    <pic:cNvPicPr/>
+                  </pic:nvPicPr>
+                  <pic:blipFill>
+                    <a:blip r:embed="rId70">
+                      <a:extLst>
+                        <a:ext uri="{28A0092B-C50C-407E-A947-70E740481C1C}">
+                          <a14:useLocalDpi xmlns:a14="http://schemas.microsoft.com/office/drawing/2010/main" val="0"/>
+                        </a:ext>
+                      </a:extLst>
+                    </a:blip>
+                    <a:stretch>
+                      <a:fillRect/>
+                    </a:stretch>
+                  </pic:blipFill>
+                  <pic:spPr>
+                    <a:xfrm>
+                      <a:off x="0" y="0"/>
+                      <a:ext cx="6867525" cy="3690620"/>
+                    </a:xfrm>
+                    <a:prstGeom prst="rect">
+                      <a:avLst/>
+                    </a:prstGeom>
+                  </pic:spPr>
+                </pic:pic>
+              </a:graphicData>
+            </a:graphic>
+            <wp14:sizeRelH relativeFrom="margin">
+              <wp14:pctWidth>0</wp14:pctWidth>
+            </wp14:sizeRelH>
+            <wp14:sizeRelV relativeFrom="margin">
+              <wp14:pctHeight>0</wp14:pctHeight>
+            </wp14:sizeRelV>
+          </wp:anchor>
+        </w:drawing>
+      </w:r>
+      <w:r>
+        <w:t>Wykres ilustruje prognozy modelu ARIMA</w:t>
+      </w:r>
+      <w:r>
+        <w:t xml:space="preserve">. Przedstawia obszar ufności, </w:t>
+      </w:r>
+      <w:r>
+        <w:t xml:space="preserve">który rozszerza się w przyszłości, odzwierciedlając większą niepewność w dłuższym horyzoncie czasowym. Model ARIMA uchwycił ogólny trend </w:t>
+      </w:r>
+      <w:r>
+        <w:t xml:space="preserve">i sezonowość </w:t>
+      </w:r>
+      <w:r>
+        <w:t>danych, ale jego prognozy są bardziej wygładzone, co może prowadzić do pomijania krótkoterminowych wahań.</w:t>
+      </w:r>
+      <w:r>
+        <w:t xml:space="preserve"> </w:t>
+      </w:r>
+    </w:p>
+    <w:p>
+      <w:pPr>
+        <w:pStyle w:val="Tekstakapitu"/>
+      </w:pPr>
+      <w:r>
+        <w:t>Model LSTM doskonale odwzorowuje szczegóły w danych, uwzględniając zarówno ogólny trend</w:t>
+      </w:r>
+      <w:r>
+        <w:t xml:space="preserve"> i sezonowość</w:t>
+      </w:r>
+      <w:r>
+        <w:t xml:space="preserve">, jak i krótkoterminowe fluktuacje. </w:t>
+      </w:r>
+      <w:r>
+        <w:t>Model LSTM trafniej prognozuje dane.</w:t>
+      </w:r>
+    </w:p>
+    <w:p>
+      <w:pPr>
+        <w:pStyle w:val="Tekstakapitu"/>
+      </w:pPr>
+      <w:r>
+        <w:t xml:space="preserve">Model ARIMA generuje bardziej konserwatywne prognozy, skupiając się na długoterminowym trendzie i przedstawiając niepewność za pomocą przedziału ufności. Jest to szczególnie przydatne przy analizie stabilnych i przewidywalnych danych. LSTM z kolei lepiej odwzorowuje złożone wzorce i krótkoterminowe zmiany, co czyni go bardziej adekwatnym w przypadku danych o dużej zmienności. </w:t>
+      </w:r>
+    </w:p>
+    <w:p>
+      <w:pPr>
+        <w:pStyle w:val="Tekstakapitu"/>
+        <w:rPr>
+          <w:b/>
+          <w:bCs/>
+          <w:i/>
+          <w:iCs/>
+        </w:rPr>
+      </w:pPr>
+      <w:r>
+        <w:rPr>
+          <w:b/>
+          <w:bCs/>
+          <w:i/>
+          <w:iCs/>
+        </w:rPr>
+        <w:t>Podsumowanie</w:t>
+      </w:r>
+    </w:p>
+    <w:p>
+      <w:pPr>
+        <w:pStyle w:val="Tekstakapitu"/>
+      </w:pPr>
+      <w:r>
+        <w:t>W analizie przedstawiono dwa podejścia do prognozowania szeregu czasowego: klasyczny model ARIMA oraz nowoczesny model oparty na sieci neuronowej LSTM. Obie metody mają swoje zalety, a ich wybór zależy od charakterystyki danych i celu analizy.</w:t>
+      </w:r>
+    </w:p>
+    <w:p>
+      <w:pPr>
+        <w:pStyle w:val="Tekstakapitu"/>
+      </w:pPr>
+      <w:r>
+        <w:t>Model ARIMA</w:t>
+      </w:r>
+      <w:r>
+        <w:t xml:space="preserve"> </w:t>
+      </w:r>
+      <w:r>
+        <w:t xml:space="preserve">wykazuje swoją wartość w analizie danych z wyraźnym trendem i umiarkowaną zmiennością. ARIMA skutecznie odwzorowuje ogólny trend i sezonowość danych, generując wygładzone prognozy, które są konserwatywne i przewidywalne. Przedział ufności wizualizuje rosnącą niepewność w miarę wydłużania horyzontu prognozy, </w:t>
+      </w:r>
+      <w:r>
+        <w:lastRenderedPageBreak/>
+        <w:t>co jest istotnym aspektem w kontekście podejmowania decyzji na podstawie przewidywań. Dzięki tym cechom ARIMA jest odpowiednim wyborem w przypadku analiz, gdzie stabilność i prostota prognozowania mają kluczowe znaczenie.</w:t>
+      </w:r>
+    </w:p>
+    <w:p>
+      <w:pPr>
+        <w:pStyle w:val="Tekstakapitu"/>
+      </w:pPr>
+      <w:r>
+        <w:t>Model LSTM</w:t>
+      </w:r>
+      <w:r>
+        <w:t xml:space="preserve"> </w:t>
+      </w:r>
+      <w:r>
+        <w:t>wyróżnia się zdolnością do uchwycenia złożonych, nieliniowych wzorców i zależności w danych. Dzięki temu lepiej radzi sobie z analizą krótkoterminowych fluktuacji oraz nieregularnych danych, co czyni go bardziej elastycznym narzędziem. LSTM, choć dynamiczniejszy i bardziej precyzyjny w krótkoterminowych prognozach, może być trudniejszy w interpretacji i mniej stabilny w przypadku danych testowych. Niemniej jednak jego zdolność do adaptacji sprawia, że jest wyjątkowo skuteczny w analizie niestandardowych danych, które nie wpisują się w proste wzorce trendów i sezonowości.</w:t>
+      </w:r>
+    </w:p>
+    <w:p>
+      <w:pPr>
+        <w:pStyle w:val="Tekstakapitu"/>
+      </w:pPr>
+      <w:r>
+        <w:t>Modele klasyczne, takie jak ARIMA, nadal są wartościowym narzędziem i warto z nich korzystać w przypadkach, gdy dane charakteryzują się przewidywalnymi wzorcami. Ich prostota oraz zdolność do uśredniania szumów zapewniają stabilność prognoz.</w:t>
+      </w:r>
+    </w:p>
+    <w:p>
+      <w:pPr>
+        <w:pStyle w:val="Tekstakapitu"/>
+      </w:pPr>
+      <w:r>
+        <w:t>Modele uczenia maszynowego, takie jak LSTM, oferują ogromny potencjał w analizie bardziej złożonych danych, które mogą wykazywać nieregularności lub niespodziewane zmiany. Są one szczególnie skuteczne w prognozowaniu krótkoterminowym i analizie danych o złożonych wzorcach.</w:t>
+      </w:r>
+    </w:p>
+    <w:p>
+      <w:pPr>
+        <w:pStyle w:val="Tekstakapitu"/>
+      </w:pPr>
+      <w:r>
+        <w:t>Dzięki swojej elastyczności i zdolności do uchwycenia niestandardowych zależności, modele uczenia maszynowego, takie jak LSTM, stanowią obiecującą ścieżkę rozwoju analizy danych czasowych. Rozwijanie tej ścieżki jest kluczowe dla tworzenia bardziej precyzyjnych i dostosowanych do realnych warunków modeli prognostycznych, co czyni je niezwykle wartościowym narzędziem w szybko zmieniającym się świecie analityki danych.</w:t>
+      </w:r>
     </w:p>
     <w:p>
       <w:pPr>
@@ -35125,407 +36036,9 @@
     </w:lvl>
   </w:abstractNum>
   <w:abstractNum w:abstractNumId="23" w15:restartNumberingAfterBreak="0">
-    <w:nsid w:val="419B1772"/>
+    <w:nsid w:val="408D26E3"/>
     <w:multiLevelType w:val="multilevel"/>
-    <w:tmpl w:val="589011F4"/>
-    <w:lvl w:ilvl="0">
-      <w:start w:val="1"/>
-      <w:numFmt w:val="decimal"/>
-      <w:lvlText w:val="%1."/>
-      <w:lvlJc w:val="left"/>
-      <w:pPr>
-        <w:ind w:left="555" w:hanging="555"/>
-      </w:pPr>
-      <w:rPr>
-        <w:rFonts w:hint="default"/>
-      </w:rPr>
-    </w:lvl>
-    <w:lvl w:ilvl="1">
-      <w:start w:val="1"/>
-      <w:numFmt w:val="decimal"/>
-      <w:lvlText w:val="%1.%2."/>
-      <w:lvlJc w:val="left"/>
-      <w:pPr>
-        <w:ind w:left="720" w:hanging="720"/>
-      </w:pPr>
-      <w:rPr>
-        <w:rFonts w:hint="default"/>
-      </w:rPr>
-    </w:lvl>
-    <w:lvl w:ilvl="2">
-      <w:start w:val="1"/>
-      <w:numFmt w:val="decimal"/>
-      <w:lvlText w:val="%1.%2.%3."/>
-      <w:lvlJc w:val="left"/>
-      <w:pPr>
-        <w:ind w:left="720" w:hanging="720"/>
-      </w:pPr>
-      <w:rPr>
-        <w:rFonts w:hint="default"/>
-      </w:rPr>
-    </w:lvl>
-    <w:lvl w:ilvl="3">
-      <w:start w:val="1"/>
-      <w:numFmt w:val="decimal"/>
-      <w:lvlText w:val="%1.%2.%3.%4."/>
-      <w:lvlJc w:val="left"/>
-      <w:pPr>
-        <w:ind w:left="1080" w:hanging="1080"/>
-      </w:pPr>
-      <w:rPr>
-        <w:rFonts w:hint="default"/>
-      </w:rPr>
-    </w:lvl>
-    <w:lvl w:ilvl="4">
-      <w:start w:val="1"/>
-      <w:numFmt w:val="decimal"/>
-      <w:lvlText w:val="%1.%2.%3.%4.%5."/>
-      <w:lvlJc w:val="left"/>
-      <w:pPr>
-        <w:ind w:left="1440" w:hanging="1440"/>
-      </w:pPr>
-      <w:rPr>
-        <w:rFonts w:hint="default"/>
-      </w:rPr>
-    </w:lvl>
-    <w:lvl w:ilvl="5">
-      <w:start w:val="1"/>
-      <w:numFmt w:val="decimal"/>
-      <w:lvlText w:val="%1.%2.%3.%4.%5.%6."/>
-      <w:lvlJc w:val="left"/>
-      <w:pPr>
-        <w:ind w:left="1440" w:hanging="1440"/>
-      </w:pPr>
-      <w:rPr>
-        <w:rFonts w:hint="default"/>
-      </w:rPr>
-    </w:lvl>
-    <w:lvl w:ilvl="6">
-      <w:start w:val="1"/>
-      <w:numFmt w:val="decimal"/>
-      <w:lvlText w:val="%1.%2.%3.%4.%5.%6.%7."/>
-      <w:lvlJc w:val="left"/>
-      <w:pPr>
-        <w:ind w:left="1800" w:hanging="1800"/>
-      </w:pPr>
-      <w:rPr>
-        <w:rFonts w:hint="default"/>
-      </w:rPr>
-    </w:lvl>
-    <w:lvl w:ilvl="7">
-      <w:start w:val="1"/>
-      <w:numFmt w:val="decimal"/>
-      <w:lvlText w:val="%1.%2.%3.%4.%5.%6.%7.%8."/>
-      <w:lvlJc w:val="left"/>
-      <w:pPr>
-        <w:ind w:left="2160" w:hanging="2160"/>
-      </w:pPr>
-      <w:rPr>
-        <w:rFonts w:hint="default"/>
-      </w:rPr>
-    </w:lvl>
-    <w:lvl w:ilvl="8">
-      <w:start w:val="1"/>
-      <w:numFmt w:val="decimal"/>
-      <w:lvlText w:val="%1.%2.%3.%4.%5.%6.%7.%8.%9."/>
-      <w:lvlJc w:val="left"/>
-      <w:pPr>
-        <w:ind w:left="2160" w:hanging="2160"/>
-      </w:pPr>
-      <w:rPr>
-        <w:rFonts w:hint="default"/>
-      </w:rPr>
-    </w:lvl>
-  </w:abstractNum>
-  <w:abstractNum w:abstractNumId="24" w15:restartNumberingAfterBreak="0">
-    <w:nsid w:val="499931F7"/>
-    <w:multiLevelType w:val="multilevel"/>
-    <w:tmpl w:val="1272F9FE"/>
-    <w:lvl w:ilvl="0">
-      <w:start w:val="1"/>
-      <w:numFmt w:val="decimal"/>
-      <w:lvlText w:val="%1."/>
-      <w:lvlJc w:val="left"/>
-      <w:pPr>
-        <w:ind w:left="360" w:hanging="360"/>
-      </w:pPr>
-    </w:lvl>
-    <w:lvl w:ilvl="1">
-      <w:start w:val="1"/>
-      <w:numFmt w:val="decimal"/>
-      <w:lvlText w:val="%1.%2."/>
-      <w:lvlJc w:val="left"/>
-      <w:pPr>
-        <w:ind w:left="792" w:hanging="432"/>
-      </w:pPr>
-    </w:lvl>
-    <w:lvl w:ilvl="2">
-      <w:start w:val="1"/>
-      <w:numFmt w:val="decimal"/>
-      <w:lvlText w:val="%1.%2.%3."/>
-      <w:lvlJc w:val="left"/>
-      <w:pPr>
-        <w:ind w:left="1224" w:hanging="504"/>
-      </w:pPr>
-    </w:lvl>
-    <w:lvl w:ilvl="3">
-      <w:start w:val="1"/>
-      <w:numFmt w:val="decimal"/>
-      <w:lvlText w:val="%1.%2.%3.%4."/>
-      <w:lvlJc w:val="left"/>
-      <w:pPr>
-        <w:ind w:left="1728" w:hanging="648"/>
-      </w:pPr>
-    </w:lvl>
-    <w:lvl w:ilvl="4">
-      <w:start w:val="1"/>
-      <w:numFmt w:val="decimal"/>
-      <w:lvlText w:val="%1.%2.%3.%4.%5."/>
-      <w:lvlJc w:val="left"/>
-      <w:pPr>
-        <w:ind w:left="2232" w:hanging="792"/>
-      </w:pPr>
-    </w:lvl>
-    <w:lvl w:ilvl="5">
-      <w:start w:val="1"/>
-      <w:numFmt w:val="decimal"/>
-      <w:lvlText w:val="%1.%2.%3.%4.%5.%6."/>
-      <w:lvlJc w:val="left"/>
-      <w:pPr>
-        <w:ind w:left="2736" w:hanging="936"/>
-      </w:pPr>
-    </w:lvl>
-    <w:lvl w:ilvl="6">
-      <w:start w:val="1"/>
-      <w:numFmt w:val="decimal"/>
-      <w:lvlText w:val="%1.%2.%3.%4.%5.%6.%7."/>
-      <w:lvlJc w:val="left"/>
-      <w:pPr>
-        <w:ind w:left="3240" w:hanging="1080"/>
-      </w:pPr>
-    </w:lvl>
-    <w:lvl w:ilvl="7">
-      <w:start w:val="1"/>
-      <w:numFmt w:val="decimal"/>
-      <w:lvlText w:val="%1.%2.%3.%4.%5.%6.%7.%8."/>
-      <w:lvlJc w:val="left"/>
-      <w:pPr>
-        <w:ind w:left="3744" w:hanging="1224"/>
-      </w:pPr>
-    </w:lvl>
-    <w:lvl w:ilvl="8">
-      <w:start w:val="1"/>
-      <w:numFmt w:val="decimal"/>
-      <w:lvlText w:val="%1.%2.%3.%4.%5.%6.%7.%8.%9."/>
-      <w:lvlJc w:val="left"/>
-      <w:pPr>
-        <w:ind w:left="4320" w:hanging="1440"/>
-      </w:pPr>
-    </w:lvl>
-  </w:abstractNum>
-  <w:abstractNum w:abstractNumId="25" w15:restartNumberingAfterBreak="0">
-    <w:nsid w:val="4D8C3948"/>
-    <w:multiLevelType w:val="hybridMultilevel"/>
-    <w:tmpl w:val="9E20C6BE"/>
-    <w:lvl w:ilvl="0" w:tplc="04150001">
-      <w:start w:val="1"/>
-      <w:numFmt w:val="bullet"/>
-      <w:lvlText w:val=""/>
-      <w:lvlJc w:val="left"/>
-      <w:pPr>
-        <w:ind w:left="720" w:hanging="360"/>
-      </w:pPr>
-      <w:rPr>
-        <w:rFonts w:ascii="Symbol" w:hAnsi="Symbol" w:hint="default"/>
-      </w:rPr>
-    </w:lvl>
-    <w:lvl w:ilvl="1" w:tplc="04150003" w:tentative="1">
-      <w:start w:val="1"/>
-      <w:numFmt w:val="bullet"/>
-      <w:lvlText w:val="o"/>
-      <w:lvlJc w:val="left"/>
-      <w:pPr>
-        <w:ind w:left="1440" w:hanging="360"/>
-      </w:pPr>
-      <w:rPr>
-        <w:rFonts w:ascii="Courier New" w:hAnsi="Courier New" w:cs="Courier New" w:hint="default"/>
-      </w:rPr>
-    </w:lvl>
-    <w:lvl w:ilvl="2" w:tplc="04150005" w:tentative="1">
-      <w:start w:val="1"/>
-      <w:numFmt w:val="bullet"/>
-      <w:lvlText w:val=""/>
-      <w:lvlJc w:val="left"/>
-      <w:pPr>
-        <w:ind w:left="2160" w:hanging="360"/>
-      </w:pPr>
-      <w:rPr>
-        <w:rFonts w:ascii="Wingdings" w:hAnsi="Wingdings" w:hint="default"/>
-      </w:rPr>
-    </w:lvl>
-    <w:lvl w:ilvl="3" w:tplc="04150001" w:tentative="1">
-      <w:start w:val="1"/>
-      <w:numFmt w:val="bullet"/>
-      <w:lvlText w:val=""/>
-      <w:lvlJc w:val="left"/>
-      <w:pPr>
-        <w:ind w:left="2880" w:hanging="360"/>
-      </w:pPr>
-      <w:rPr>
-        <w:rFonts w:ascii="Symbol" w:hAnsi="Symbol" w:hint="default"/>
-      </w:rPr>
-    </w:lvl>
-    <w:lvl w:ilvl="4" w:tplc="04150003" w:tentative="1">
-      <w:start w:val="1"/>
-      <w:numFmt w:val="bullet"/>
-      <w:lvlText w:val="o"/>
-      <w:lvlJc w:val="left"/>
-      <w:pPr>
-        <w:ind w:left="3600" w:hanging="360"/>
-      </w:pPr>
-      <w:rPr>
-        <w:rFonts w:ascii="Courier New" w:hAnsi="Courier New" w:cs="Courier New" w:hint="default"/>
-      </w:rPr>
-    </w:lvl>
-    <w:lvl w:ilvl="5" w:tplc="04150005" w:tentative="1">
-      <w:start w:val="1"/>
-      <w:numFmt w:val="bullet"/>
-      <w:lvlText w:val=""/>
-      <w:lvlJc w:val="left"/>
-      <w:pPr>
-        <w:ind w:left="4320" w:hanging="360"/>
-      </w:pPr>
-      <w:rPr>
-        <w:rFonts w:ascii="Wingdings" w:hAnsi="Wingdings" w:hint="default"/>
-      </w:rPr>
-    </w:lvl>
-    <w:lvl w:ilvl="6" w:tplc="04150001" w:tentative="1">
-      <w:start w:val="1"/>
-      <w:numFmt w:val="bullet"/>
-      <w:lvlText w:val=""/>
-      <w:lvlJc w:val="left"/>
-      <w:pPr>
-        <w:ind w:left="5040" w:hanging="360"/>
-      </w:pPr>
-      <w:rPr>
-        <w:rFonts w:ascii="Symbol" w:hAnsi="Symbol" w:hint="default"/>
-      </w:rPr>
-    </w:lvl>
-    <w:lvl w:ilvl="7" w:tplc="04150003" w:tentative="1">
-      <w:start w:val="1"/>
-      <w:numFmt w:val="bullet"/>
-      <w:lvlText w:val="o"/>
-      <w:lvlJc w:val="left"/>
-      <w:pPr>
-        <w:ind w:left="5760" w:hanging="360"/>
-      </w:pPr>
-      <w:rPr>
-        <w:rFonts w:ascii="Courier New" w:hAnsi="Courier New" w:cs="Courier New" w:hint="default"/>
-      </w:rPr>
-    </w:lvl>
-    <w:lvl w:ilvl="8" w:tplc="04150005" w:tentative="1">
-      <w:start w:val="1"/>
-      <w:numFmt w:val="bullet"/>
-      <w:lvlText w:val=""/>
-      <w:lvlJc w:val="left"/>
-      <w:pPr>
-        <w:ind w:left="6480" w:hanging="360"/>
-      </w:pPr>
-      <w:rPr>
-        <w:rFonts w:ascii="Wingdings" w:hAnsi="Wingdings" w:hint="default"/>
-      </w:rPr>
-    </w:lvl>
-  </w:abstractNum>
-  <w:abstractNum w:abstractNumId="26" w15:restartNumberingAfterBreak="0">
-    <w:nsid w:val="4F2B7163"/>
-    <w:multiLevelType w:val="multilevel"/>
-    <w:tmpl w:val="0415001F"/>
-    <w:lvl w:ilvl="0">
-      <w:start w:val="1"/>
-      <w:numFmt w:val="decimal"/>
-      <w:lvlText w:val="%1."/>
-      <w:lvlJc w:val="left"/>
-      <w:pPr>
-        <w:ind w:left="360" w:hanging="360"/>
-      </w:pPr>
-    </w:lvl>
-    <w:lvl w:ilvl="1">
-      <w:start w:val="1"/>
-      <w:numFmt w:val="decimal"/>
-      <w:lvlText w:val="%1.%2."/>
-      <w:lvlJc w:val="left"/>
-      <w:pPr>
-        <w:ind w:left="792" w:hanging="432"/>
-      </w:pPr>
-    </w:lvl>
-    <w:lvl w:ilvl="2">
-      <w:start w:val="1"/>
-      <w:numFmt w:val="decimal"/>
-      <w:lvlText w:val="%1.%2.%3."/>
-      <w:lvlJc w:val="left"/>
-      <w:pPr>
-        <w:ind w:left="1224" w:hanging="504"/>
-      </w:pPr>
-    </w:lvl>
-    <w:lvl w:ilvl="3">
-      <w:start w:val="1"/>
-      <w:numFmt w:val="decimal"/>
-      <w:lvlText w:val="%1.%2.%3.%4."/>
-      <w:lvlJc w:val="left"/>
-      <w:pPr>
-        <w:ind w:left="1728" w:hanging="648"/>
-      </w:pPr>
-    </w:lvl>
-    <w:lvl w:ilvl="4">
-      <w:start w:val="1"/>
-      <w:numFmt w:val="decimal"/>
-      <w:lvlText w:val="%1.%2.%3.%4.%5."/>
-      <w:lvlJc w:val="left"/>
-      <w:pPr>
-        <w:ind w:left="2232" w:hanging="792"/>
-      </w:pPr>
-    </w:lvl>
-    <w:lvl w:ilvl="5">
-      <w:start w:val="1"/>
-      <w:numFmt w:val="decimal"/>
-      <w:lvlText w:val="%1.%2.%3.%4.%5.%6."/>
-      <w:lvlJc w:val="left"/>
-      <w:pPr>
-        <w:ind w:left="2736" w:hanging="936"/>
-      </w:pPr>
-    </w:lvl>
-    <w:lvl w:ilvl="6">
-      <w:start w:val="1"/>
-      <w:numFmt w:val="decimal"/>
-      <w:lvlText w:val="%1.%2.%3.%4.%5.%6.%7."/>
-      <w:lvlJc w:val="left"/>
-      <w:pPr>
-        <w:ind w:left="3240" w:hanging="1080"/>
-      </w:pPr>
-    </w:lvl>
-    <w:lvl w:ilvl="7">
-      <w:start w:val="1"/>
-      <w:numFmt w:val="decimal"/>
-      <w:lvlText w:val="%1.%2.%3.%4.%5.%6.%7.%8."/>
-      <w:lvlJc w:val="left"/>
-      <w:pPr>
-        <w:ind w:left="3744" w:hanging="1224"/>
-      </w:pPr>
-    </w:lvl>
-    <w:lvl w:ilvl="8">
-      <w:start w:val="1"/>
-      <w:numFmt w:val="decimal"/>
-      <w:lvlText w:val="%1.%2.%3.%4.%5.%6.%7.%8.%9."/>
-      <w:lvlJc w:val="left"/>
-      <w:pPr>
-        <w:ind w:left="4320" w:hanging="1440"/>
-      </w:pPr>
-    </w:lvl>
-  </w:abstractNum>
-  <w:abstractNum w:abstractNumId="27" w15:restartNumberingAfterBreak="0">
-    <w:nsid w:val="52E02036"/>
-    <w:multiLevelType w:val="multilevel"/>
-    <w:tmpl w:val="F9DE752E"/>
+    <w:tmpl w:val="1E96D6AA"/>
     <w:lvl w:ilvl="0">
       <w:start w:val="1"/>
       <w:numFmt w:val="bullet"/>
@@ -35671,7 +36184,554 @@
       </w:rPr>
     </w:lvl>
   </w:abstractNum>
+  <w:abstractNum w:abstractNumId="24" w15:restartNumberingAfterBreak="0">
+    <w:nsid w:val="419B1772"/>
+    <w:multiLevelType w:val="multilevel"/>
+    <w:tmpl w:val="589011F4"/>
+    <w:lvl w:ilvl="0">
+      <w:start w:val="1"/>
+      <w:numFmt w:val="decimal"/>
+      <w:lvlText w:val="%1."/>
+      <w:lvlJc w:val="left"/>
+      <w:pPr>
+        <w:ind w:left="555" w:hanging="555"/>
+      </w:pPr>
+      <w:rPr>
+        <w:rFonts w:hint="default"/>
+      </w:rPr>
+    </w:lvl>
+    <w:lvl w:ilvl="1">
+      <w:start w:val="1"/>
+      <w:numFmt w:val="decimal"/>
+      <w:lvlText w:val="%1.%2."/>
+      <w:lvlJc w:val="left"/>
+      <w:pPr>
+        <w:ind w:left="720" w:hanging="720"/>
+      </w:pPr>
+      <w:rPr>
+        <w:rFonts w:hint="default"/>
+      </w:rPr>
+    </w:lvl>
+    <w:lvl w:ilvl="2">
+      <w:start w:val="1"/>
+      <w:numFmt w:val="decimal"/>
+      <w:lvlText w:val="%1.%2.%3."/>
+      <w:lvlJc w:val="left"/>
+      <w:pPr>
+        <w:ind w:left="720" w:hanging="720"/>
+      </w:pPr>
+      <w:rPr>
+        <w:rFonts w:hint="default"/>
+      </w:rPr>
+    </w:lvl>
+    <w:lvl w:ilvl="3">
+      <w:start w:val="1"/>
+      <w:numFmt w:val="decimal"/>
+      <w:lvlText w:val="%1.%2.%3.%4."/>
+      <w:lvlJc w:val="left"/>
+      <w:pPr>
+        <w:ind w:left="1080" w:hanging="1080"/>
+      </w:pPr>
+      <w:rPr>
+        <w:rFonts w:hint="default"/>
+      </w:rPr>
+    </w:lvl>
+    <w:lvl w:ilvl="4">
+      <w:start w:val="1"/>
+      <w:numFmt w:val="decimal"/>
+      <w:lvlText w:val="%1.%2.%3.%4.%5."/>
+      <w:lvlJc w:val="left"/>
+      <w:pPr>
+        <w:ind w:left="1440" w:hanging="1440"/>
+      </w:pPr>
+      <w:rPr>
+        <w:rFonts w:hint="default"/>
+      </w:rPr>
+    </w:lvl>
+    <w:lvl w:ilvl="5">
+      <w:start w:val="1"/>
+      <w:numFmt w:val="decimal"/>
+      <w:lvlText w:val="%1.%2.%3.%4.%5.%6."/>
+      <w:lvlJc w:val="left"/>
+      <w:pPr>
+        <w:ind w:left="1440" w:hanging="1440"/>
+      </w:pPr>
+      <w:rPr>
+        <w:rFonts w:hint="default"/>
+      </w:rPr>
+    </w:lvl>
+    <w:lvl w:ilvl="6">
+      <w:start w:val="1"/>
+      <w:numFmt w:val="decimal"/>
+      <w:lvlText w:val="%1.%2.%3.%4.%5.%6.%7."/>
+      <w:lvlJc w:val="left"/>
+      <w:pPr>
+        <w:ind w:left="1800" w:hanging="1800"/>
+      </w:pPr>
+      <w:rPr>
+        <w:rFonts w:hint="default"/>
+      </w:rPr>
+    </w:lvl>
+    <w:lvl w:ilvl="7">
+      <w:start w:val="1"/>
+      <w:numFmt w:val="decimal"/>
+      <w:lvlText w:val="%1.%2.%3.%4.%5.%6.%7.%8."/>
+      <w:lvlJc w:val="left"/>
+      <w:pPr>
+        <w:ind w:left="2160" w:hanging="2160"/>
+      </w:pPr>
+      <w:rPr>
+        <w:rFonts w:hint="default"/>
+      </w:rPr>
+    </w:lvl>
+    <w:lvl w:ilvl="8">
+      <w:start w:val="1"/>
+      <w:numFmt w:val="decimal"/>
+      <w:lvlText w:val="%1.%2.%3.%4.%5.%6.%7.%8.%9."/>
+      <w:lvlJc w:val="left"/>
+      <w:pPr>
+        <w:ind w:left="2160" w:hanging="2160"/>
+      </w:pPr>
+      <w:rPr>
+        <w:rFonts w:hint="default"/>
+      </w:rPr>
+    </w:lvl>
+  </w:abstractNum>
+  <w:abstractNum w:abstractNumId="25" w15:restartNumberingAfterBreak="0">
+    <w:nsid w:val="499931F7"/>
+    <w:multiLevelType w:val="multilevel"/>
+    <w:tmpl w:val="1272F9FE"/>
+    <w:lvl w:ilvl="0">
+      <w:start w:val="1"/>
+      <w:numFmt w:val="decimal"/>
+      <w:lvlText w:val="%1."/>
+      <w:lvlJc w:val="left"/>
+      <w:pPr>
+        <w:ind w:left="360" w:hanging="360"/>
+      </w:pPr>
+    </w:lvl>
+    <w:lvl w:ilvl="1">
+      <w:start w:val="1"/>
+      <w:numFmt w:val="decimal"/>
+      <w:lvlText w:val="%1.%2."/>
+      <w:lvlJc w:val="left"/>
+      <w:pPr>
+        <w:ind w:left="792" w:hanging="432"/>
+      </w:pPr>
+    </w:lvl>
+    <w:lvl w:ilvl="2">
+      <w:start w:val="1"/>
+      <w:numFmt w:val="decimal"/>
+      <w:lvlText w:val="%1.%2.%3."/>
+      <w:lvlJc w:val="left"/>
+      <w:pPr>
+        <w:ind w:left="1224" w:hanging="504"/>
+      </w:pPr>
+    </w:lvl>
+    <w:lvl w:ilvl="3">
+      <w:start w:val="1"/>
+      <w:numFmt w:val="decimal"/>
+      <w:lvlText w:val="%1.%2.%3.%4."/>
+      <w:lvlJc w:val="left"/>
+      <w:pPr>
+        <w:ind w:left="1728" w:hanging="648"/>
+      </w:pPr>
+    </w:lvl>
+    <w:lvl w:ilvl="4">
+      <w:start w:val="1"/>
+      <w:numFmt w:val="decimal"/>
+      <w:lvlText w:val="%1.%2.%3.%4.%5."/>
+      <w:lvlJc w:val="left"/>
+      <w:pPr>
+        <w:ind w:left="2232" w:hanging="792"/>
+      </w:pPr>
+    </w:lvl>
+    <w:lvl w:ilvl="5">
+      <w:start w:val="1"/>
+      <w:numFmt w:val="decimal"/>
+      <w:lvlText w:val="%1.%2.%3.%4.%5.%6."/>
+      <w:lvlJc w:val="left"/>
+      <w:pPr>
+        <w:ind w:left="2736" w:hanging="936"/>
+      </w:pPr>
+    </w:lvl>
+    <w:lvl w:ilvl="6">
+      <w:start w:val="1"/>
+      <w:numFmt w:val="decimal"/>
+      <w:lvlText w:val="%1.%2.%3.%4.%5.%6.%7."/>
+      <w:lvlJc w:val="left"/>
+      <w:pPr>
+        <w:ind w:left="3240" w:hanging="1080"/>
+      </w:pPr>
+    </w:lvl>
+    <w:lvl w:ilvl="7">
+      <w:start w:val="1"/>
+      <w:numFmt w:val="decimal"/>
+      <w:lvlText w:val="%1.%2.%3.%4.%5.%6.%7.%8."/>
+      <w:lvlJc w:val="left"/>
+      <w:pPr>
+        <w:ind w:left="3744" w:hanging="1224"/>
+      </w:pPr>
+    </w:lvl>
+    <w:lvl w:ilvl="8">
+      <w:start w:val="1"/>
+      <w:numFmt w:val="decimal"/>
+      <w:lvlText w:val="%1.%2.%3.%4.%5.%6.%7.%8.%9."/>
+      <w:lvlJc w:val="left"/>
+      <w:pPr>
+        <w:ind w:left="4320" w:hanging="1440"/>
+      </w:pPr>
+    </w:lvl>
+  </w:abstractNum>
+  <w:abstractNum w:abstractNumId="26" w15:restartNumberingAfterBreak="0">
+    <w:nsid w:val="4D8C3948"/>
+    <w:multiLevelType w:val="hybridMultilevel"/>
+    <w:tmpl w:val="9E20C6BE"/>
+    <w:lvl w:ilvl="0" w:tplc="04150001">
+      <w:start w:val="1"/>
+      <w:numFmt w:val="bullet"/>
+      <w:lvlText w:val=""/>
+      <w:lvlJc w:val="left"/>
+      <w:pPr>
+        <w:ind w:left="720" w:hanging="360"/>
+      </w:pPr>
+      <w:rPr>
+        <w:rFonts w:ascii="Symbol" w:hAnsi="Symbol" w:hint="default"/>
+      </w:rPr>
+    </w:lvl>
+    <w:lvl w:ilvl="1" w:tplc="04150003" w:tentative="1">
+      <w:start w:val="1"/>
+      <w:numFmt w:val="bullet"/>
+      <w:lvlText w:val="o"/>
+      <w:lvlJc w:val="left"/>
+      <w:pPr>
+        <w:ind w:left="1440" w:hanging="360"/>
+      </w:pPr>
+      <w:rPr>
+        <w:rFonts w:ascii="Courier New" w:hAnsi="Courier New" w:cs="Courier New" w:hint="default"/>
+      </w:rPr>
+    </w:lvl>
+    <w:lvl w:ilvl="2" w:tplc="04150005" w:tentative="1">
+      <w:start w:val="1"/>
+      <w:numFmt w:val="bullet"/>
+      <w:lvlText w:val=""/>
+      <w:lvlJc w:val="left"/>
+      <w:pPr>
+        <w:ind w:left="2160" w:hanging="360"/>
+      </w:pPr>
+      <w:rPr>
+        <w:rFonts w:ascii="Wingdings" w:hAnsi="Wingdings" w:hint="default"/>
+      </w:rPr>
+    </w:lvl>
+    <w:lvl w:ilvl="3" w:tplc="04150001" w:tentative="1">
+      <w:start w:val="1"/>
+      <w:numFmt w:val="bullet"/>
+      <w:lvlText w:val=""/>
+      <w:lvlJc w:val="left"/>
+      <w:pPr>
+        <w:ind w:left="2880" w:hanging="360"/>
+      </w:pPr>
+      <w:rPr>
+        <w:rFonts w:ascii="Symbol" w:hAnsi="Symbol" w:hint="default"/>
+      </w:rPr>
+    </w:lvl>
+    <w:lvl w:ilvl="4" w:tplc="04150003" w:tentative="1">
+      <w:start w:val="1"/>
+      <w:numFmt w:val="bullet"/>
+      <w:lvlText w:val="o"/>
+      <w:lvlJc w:val="left"/>
+      <w:pPr>
+        <w:ind w:left="3600" w:hanging="360"/>
+      </w:pPr>
+      <w:rPr>
+        <w:rFonts w:ascii="Courier New" w:hAnsi="Courier New" w:cs="Courier New" w:hint="default"/>
+      </w:rPr>
+    </w:lvl>
+    <w:lvl w:ilvl="5" w:tplc="04150005" w:tentative="1">
+      <w:start w:val="1"/>
+      <w:numFmt w:val="bullet"/>
+      <w:lvlText w:val=""/>
+      <w:lvlJc w:val="left"/>
+      <w:pPr>
+        <w:ind w:left="4320" w:hanging="360"/>
+      </w:pPr>
+      <w:rPr>
+        <w:rFonts w:ascii="Wingdings" w:hAnsi="Wingdings" w:hint="default"/>
+      </w:rPr>
+    </w:lvl>
+    <w:lvl w:ilvl="6" w:tplc="04150001" w:tentative="1">
+      <w:start w:val="1"/>
+      <w:numFmt w:val="bullet"/>
+      <w:lvlText w:val=""/>
+      <w:lvlJc w:val="left"/>
+      <w:pPr>
+        <w:ind w:left="5040" w:hanging="360"/>
+      </w:pPr>
+      <w:rPr>
+        <w:rFonts w:ascii="Symbol" w:hAnsi="Symbol" w:hint="default"/>
+      </w:rPr>
+    </w:lvl>
+    <w:lvl w:ilvl="7" w:tplc="04150003" w:tentative="1">
+      <w:start w:val="1"/>
+      <w:numFmt w:val="bullet"/>
+      <w:lvlText w:val="o"/>
+      <w:lvlJc w:val="left"/>
+      <w:pPr>
+        <w:ind w:left="5760" w:hanging="360"/>
+      </w:pPr>
+      <w:rPr>
+        <w:rFonts w:ascii="Courier New" w:hAnsi="Courier New" w:cs="Courier New" w:hint="default"/>
+      </w:rPr>
+    </w:lvl>
+    <w:lvl w:ilvl="8" w:tplc="04150005" w:tentative="1">
+      <w:start w:val="1"/>
+      <w:numFmt w:val="bullet"/>
+      <w:lvlText w:val=""/>
+      <w:lvlJc w:val="left"/>
+      <w:pPr>
+        <w:ind w:left="6480" w:hanging="360"/>
+      </w:pPr>
+      <w:rPr>
+        <w:rFonts w:ascii="Wingdings" w:hAnsi="Wingdings" w:hint="default"/>
+      </w:rPr>
+    </w:lvl>
+  </w:abstractNum>
+  <w:abstractNum w:abstractNumId="27" w15:restartNumberingAfterBreak="0">
+    <w:nsid w:val="4F2B7163"/>
+    <w:multiLevelType w:val="multilevel"/>
+    <w:tmpl w:val="0415001F"/>
+    <w:lvl w:ilvl="0">
+      <w:start w:val="1"/>
+      <w:numFmt w:val="decimal"/>
+      <w:lvlText w:val="%1."/>
+      <w:lvlJc w:val="left"/>
+      <w:pPr>
+        <w:ind w:left="360" w:hanging="360"/>
+      </w:pPr>
+    </w:lvl>
+    <w:lvl w:ilvl="1">
+      <w:start w:val="1"/>
+      <w:numFmt w:val="decimal"/>
+      <w:lvlText w:val="%1.%2."/>
+      <w:lvlJc w:val="left"/>
+      <w:pPr>
+        <w:ind w:left="792" w:hanging="432"/>
+      </w:pPr>
+    </w:lvl>
+    <w:lvl w:ilvl="2">
+      <w:start w:val="1"/>
+      <w:numFmt w:val="decimal"/>
+      <w:lvlText w:val="%1.%2.%3."/>
+      <w:lvlJc w:val="left"/>
+      <w:pPr>
+        <w:ind w:left="1224" w:hanging="504"/>
+      </w:pPr>
+    </w:lvl>
+    <w:lvl w:ilvl="3">
+      <w:start w:val="1"/>
+      <w:numFmt w:val="decimal"/>
+      <w:lvlText w:val="%1.%2.%3.%4."/>
+      <w:lvlJc w:val="left"/>
+      <w:pPr>
+        <w:ind w:left="1728" w:hanging="648"/>
+      </w:pPr>
+    </w:lvl>
+    <w:lvl w:ilvl="4">
+      <w:start w:val="1"/>
+      <w:numFmt w:val="decimal"/>
+      <w:lvlText w:val="%1.%2.%3.%4.%5."/>
+      <w:lvlJc w:val="left"/>
+      <w:pPr>
+        <w:ind w:left="2232" w:hanging="792"/>
+      </w:pPr>
+    </w:lvl>
+    <w:lvl w:ilvl="5">
+      <w:start w:val="1"/>
+      <w:numFmt w:val="decimal"/>
+      <w:lvlText w:val="%1.%2.%3.%4.%5.%6."/>
+      <w:lvlJc w:val="left"/>
+      <w:pPr>
+        <w:ind w:left="2736" w:hanging="936"/>
+      </w:pPr>
+    </w:lvl>
+    <w:lvl w:ilvl="6">
+      <w:start w:val="1"/>
+      <w:numFmt w:val="decimal"/>
+      <w:lvlText w:val="%1.%2.%3.%4.%5.%6.%7."/>
+      <w:lvlJc w:val="left"/>
+      <w:pPr>
+        <w:ind w:left="3240" w:hanging="1080"/>
+      </w:pPr>
+    </w:lvl>
+    <w:lvl w:ilvl="7">
+      <w:start w:val="1"/>
+      <w:numFmt w:val="decimal"/>
+      <w:lvlText w:val="%1.%2.%3.%4.%5.%6.%7.%8."/>
+      <w:lvlJc w:val="left"/>
+      <w:pPr>
+        <w:ind w:left="3744" w:hanging="1224"/>
+      </w:pPr>
+    </w:lvl>
+    <w:lvl w:ilvl="8">
+      <w:start w:val="1"/>
+      <w:numFmt w:val="decimal"/>
+      <w:lvlText w:val="%1.%2.%3.%4.%5.%6.%7.%8.%9."/>
+      <w:lvlJc w:val="left"/>
+      <w:pPr>
+        <w:ind w:left="4320" w:hanging="1440"/>
+      </w:pPr>
+    </w:lvl>
+  </w:abstractNum>
   <w:abstractNum w:abstractNumId="28" w15:restartNumberingAfterBreak="0">
+    <w:nsid w:val="52E02036"/>
+    <w:multiLevelType w:val="multilevel"/>
+    <w:tmpl w:val="F9DE752E"/>
+    <w:lvl w:ilvl="0">
+      <w:start w:val="1"/>
+      <w:numFmt w:val="bullet"/>
+      <w:lvlText w:val=""/>
+      <w:lvlJc w:val="left"/>
+      <w:pPr>
+        <w:tabs>
+          <w:tab w:val="num" w:pos="720"/>
+        </w:tabs>
+        <w:ind w:left="720" w:hanging="360"/>
+      </w:pPr>
+      <w:rPr>
+        <w:rFonts w:ascii="Symbol" w:hAnsi="Symbol" w:hint="default"/>
+        <w:sz w:val="20"/>
+      </w:rPr>
+    </w:lvl>
+    <w:lvl w:ilvl="1" w:tentative="1">
+      <w:start w:val="1"/>
+      <w:numFmt w:val="bullet"/>
+      <w:lvlText w:val="o"/>
+      <w:lvlJc w:val="left"/>
+      <w:pPr>
+        <w:tabs>
+          <w:tab w:val="num" w:pos="1440"/>
+        </w:tabs>
+        <w:ind w:left="1440" w:hanging="360"/>
+      </w:pPr>
+      <w:rPr>
+        <w:rFonts w:ascii="Courier New" w:hAnsi="Courier New" w:hint="default"/>
+        <w:sz w:val="20"/>
+      </w:rPr>
+    </w:lvl>
+    <w:lvl w:ilvl="2" w:tentative="1">
+      <w:start w:val="1"/>
+      <w:numFmt w:val="bullet"/>
+      <w:lvlText w:val=""/>
+      <w:lvlJc w:val="left"/>
+      <w:pPr>
+        <w:tabs>
+          <w:tab w:val="num" w:pos="2160"/>
+        </w:tabs>
+        <w:ind w:left="2160" w:hanging="360"/>
+      </w:pPr>
+      <w:rPr>
+        <w:rFonts w:ascii="Wingdings" w:hAnsi="Wingdings" w:hint="default"/>
+        <w:sz w:val="20"/>
+      </w:rPr>
+    </w:lvl>
+    <w:lvl w:ilvl="3" w:tentative="1">
+      <w:start w:val="1"/>
+      <w:numFmt w:val="bullet"/>
+      <w:lvlText w:val=""/>
+      <w:lvlJc w:val="left"/>
+      <w:pPr>
+        <w:tabs>
+          <w:tab w:val="num" w:pos="2880"/>
+        </w:tabs>
+        <w:ind w:left="2880" w:hanging="360"/>
+      </w:pPr>
+      <w:rPr>
+        <w:rFonts w:ascii="Wingdings" w:hAnsi="Wingdings" w:hint="default"/>
+        <w:sz w:val="20"/>
+      </w:rPr>
+    </w:lvl>
+    <w:lvl w:ilvl="4" w:tentative="1">
+      <w:start w:val="1"/>
+      <w:numFmt w:val="bullet"/>
+      <w:lvlText w:val=""/>
+      <w:lvlJc w:val="left"/>
+      <w:pPr>
+        <w:tabs>
+          <w:tab w:val="num" w:pos="3600"/>
+        </w:tabs>
+        <w:ind w:left="3600" w:hanging="360"/>
+      </w:pPr>
+      <w:rPr>
+        <w:rFonts w:ascii="Wingdings" w:hAnsi="Wingdings" w:hint="default"/>
+        <w:sz w:val="20"/>
+      </w:rPr>
+    </w:lvl>
+    <w:lvl w:ilvl="5" w:tentative="1">
+      <w:start w:val="1"/>
+      <w:numFmt w:val="bullet"/>
+      <w:lvlText w:val=""/>
+      <w:lvlJc w:val="left"/>
+      <w:pPr>
+        <w:tabs>
+          <w:tab w:val="num" w:pos="4320"/>
+        </w:tabs>
+        <w:ind w:left="4320" w:hanging="360"/>
+      </w:pPr>
+      <w:rPr>
+        <w:rFonts w:ascii="Wingdings" w:hAnsi="Wingdings" w:hint="default"/>
+        <w:sz w:val="20"/>
+      </w:rPr>
+    </w:lvl>
+    <w:lvl w:ilvl="6" w:tentative="1">
+      <w:start w:val="1"/>
+      <w:numFmt w:val="bullet"/>
+      <w:lvlText w:val=""/>
+      <w:lvlJc w:val="left"/>
+      <w:pPr>
+        <w:tabs>
+          <w:tab w:val="num" w:pos="5040"/>
+        </w:tabs>
+        <w:ind w:left="5040" w:hanging="360"/>
+      </w:pPr>
+      <w:rPr>
+        <w:rFonts w:ascii="Wingdings" w:hAnsi="Wingdings" w:hint="default"/>
+        <w:sz w:val="20"/>
+      </w:rPr>
+    </w:lvl>
+    <w:lvl w:ilvl="7" w:tentative="1">
+      <w:start w:val="1"/>
+      <w:numFmt w:val="bullet"/>
+      <w:lvlText w:val=""/>
+      <w:lvlJc w:val="left"/>
+      <w:pPr>
+        <w:tabs>
+          <w:tab w:val="num" w:pos="5760"/>
+        </w:tabs>
+        <w:ind w:left="5760" w:hanging="360"/>
+      </w:pPr>
+      <w:rPr>
+        <w:rFonts w:ascii="Wingdings" w:hAnsi="Wingdings" w:hint="default"/>
+        <w:sz w:val="20"/>
+      </w:rPr>
+    </w:lvl>
+    <w:lvl w:ilvl="8" w:tentative="1">
+      <w:start w:val="1"/>
+      <w:numFmt w:val="bullet"/>
+      <w:lvlText w:val=""/>
+      <w:lvlJc w:val="left"/>
+      <w:pPr>
+        <w:tabs>
+          <w:tab w:val="num" w:pos="6480"/>
+        </w:tabs>
+        <w:ind w:left="6480" w:hanging="360"/>
+      </w:pPr>
+      <w:rPr>
+        <w:rFonts w:ascii="Wingdings" w:hAnsi="Wingdings" w:hint="default"/>
+        <w:sz w:val="20"/>
+      </w:rPr>
+    </w:lvl>
+  </w:abstractNum>
+  <w:abstractNum w:abstractNumId="29" w15:restartNumberingAfterBreak="0">
     <w:nsid w:val="57F63F1A"/>
     <w:multiLevelType w:val="hybridMultilevel"/>
     <w:tmpl w:val="248A4AEA"/>
@@ -35757,7 +36817,7 @@
       </w:pPr>
     </w:lvl>
   </w:abstractNum>
-  <w:abstractNum w:abstractNumId="29" w15:restartNumberingAfterBreak="0">
+  <w:abstractNum w:abstractNumId="30" w15:restartNumberingAfterBreak="0">
     <w:nsid w:val="585A4DE2"/>
     <w:multiLevelType w:val="multilevel"/>
     <w:tmpl w:val="2B1E7CD8"/>
@@ -35875,7 +36935,7 @@
       </w:rPr>
     </w:lvl>
   </w:abstractNum>
-  <w:abstractNum w:abstractNumId="30" w15:restartNumberingAfterBreak="0">
+  <w:abstractNum w:abstractNumId="31" w15:restartNumberingAfterBreak="0">
     <w:nsid w:val="59A00E65"/>
     <w:multiLevelType w:val="hybridMultilevel"/>
     <w:tmpl w:val="173E2A56"/>
@@ -35964,7 +37024,7 @@
       </w:pPr>
     </w:lvl>
   </w:abstractNum>
-  <w:abstractNum w:abstractNumId="31" w15:restartNumberingAfterBreak="0">
+  <w:abstractNum w:abstractNumId="32" w15:restartNumberingAfterBreak="0">
     <w:nsid w:val="5C7C44D2"/>
     <w:multiLevelType w:val="hybridMultilevel"/>
     <w:tmpl w:val="E7320866"/>
@@ -36050,7 +37110,7 @@
       </w:pPr>
     </w:lvl>
   </w:abstractNum>
-  <w:abstractNum w:abstractNumId="32" w15:restartNumberingAfterBreak="0">
+  <w:abstractNum w:abstractNumId="33" w15:restartNumberingAfterBreak="0">
     <w:nsid w:val="64CE7E08"/>
     <w:multiLevelType w:val="hybridMultilevel"/>
     <w:tmpl w:val="2ABE31E8"/>
@@ -36139,7 +37199,7 @@
       </w:pPr>
     </w:lvl>
   </w:abstractNum>
-  <w:abstractNum w:abstractNumId="33" w15:restartNumberingAfterBreak="0">
+  <w:abstractNum w:abstractNumId="34" w15:restartNumberingAfterBreak="0">
     <w:nsid w:val="677B219E"/>
     <w:multiLevelType w:val="hybridMultilevel"/>
     <w:tmpl w:val="38FEF052"/>
@@ -36265,7 +37325,7 @@
       </w:pPr>
     </w:lvl>
   </w:abstractNum>
-  <w:abstractNum w:abstractNumId="34" w15:restartNumberingAfterBreak="0">
+  <w:abstractNum w:abstractNumId="35" w15:restartNumberingAfterBreak="0">
     <w:nsid w:val="6FC65A9F"/>
     <w:multiLevelType w:val="multilevel"/>
     <w:tmpl w:val="86284670"/>
@@ -36378,7 +37438,7 @@
       </w:pPr>
     </w:lvl>
   </w:abstractNum>
-  <w:abstractNum w:abstractNumId="35" w15:restartNumberingAfterBreak="0">
+  <w:abstractNum w:abstractNumId="36" w15:restartNumberingAfterBreak="0">
     <w:nsid w:val="7B082EB1"/>
     <w:multiLevelType w:val="multilevel"/>
     <w:tmpl w:val="17905C36"/>
@@ -36499,7 +37559,7 @@
       </w:rPr>
     </w:lvl>
   </w:abstractNum>
-  <w:abstractNum w:abstractNumId="36" w15:restartNumberingAfterBreak="0">
+  <w:abstractNum w:abstractNumId="37" w15:restartNumberingAfterBreak="0">
     <w:nsid w:val="7BB4035E"/>
     <w:multiLevelType w:val="multilevel"/>
     <w:tmpl w:val="B1BC283C"/>
@@ -36612,7 +37672,7 @@
       </w:pPr>
     </w:lvl>
   </w:abstractNum>
-  <w:abstractNum w:abstractNumId="37" w15:restartNumberingAfterBreak="0">
+  <w:abstractNum w:abstractNumId="38" w15:restartNumberingAfterBreak="0">
     <w:nsid w:val="7DB01CEB"/>
     <w:multiLevelType w:val="multilevel"/>
     <w:tmpl w:val="70F630BA"/>
@@ -36733,16 +37793,16 @@
     </w:lvl>
   </w:abstractNum>
   <w:num w:numId="1" w16cid:durableId="882209701">
-    <w:abstractNumId w:val="33"/>
+    <w:abstractNumId w:val="34"/>
   </w:num>
   <w:num w:numId="2" w16cid:durableId="274404173">
-    <w:abstractNumId w:val="32"/>
+    <w:abstractNumId w:val="33"/>
   </w:num>
   <w:num w:numId="3" w16cid:durableId="94442258">
     <w:abstractNumId w:val="4"/>
   </w:num>
   <w:num w:numId="4" w16cid:durableId="260916360">
-    <w:abstractNumId w:val="28"/>
+    <w:abstractNumId w:val="29"/>
   </w:num>
   <w:num w:numId="5" w16cid:durableId="50231440">
     <w:abstractNumId w:val="16"/>
@@ -36754,7 +37814,7 @@
     <w:abstractNumId w:val="8"/>
   </w:num>
   <w:num w:numId="8" w16cid:durableId="488519573">
-    <w:abstractNumId w:val="30"/>
+    <w:abstractNumId w:val="31"/>
   </w:num>
   <w:num w:numId="9" w16cid:durableId="1793397134">
     <w:abstractNumId w:val="3"/>
@@ -36766,13 +37826,13 @@
     <w:abstractNumId w:val="5"/>
   </w:num>
   <w:num w:numId="12" w16cid:durableId="433474500">
-    <w:abstractNumId w:val="31"/>
+    <w:abstractNumId w:val="32"/>
   </w:num>
   <w:num w:numId="13" w16cid:durableId="1193617143">
-    <w:abstractNumId w:val="34"/>
+    <w:abstractNumId w:val="35"/>
   </w:num>
   <w:num w:numId="14" w16cid:durableId="1944611487">
-    <w:abstractNumId w:val="36"/>
+    <w:abstractNumId w:val="37"/>
   </w:num>
   <w:num w:numId="15" w16cid:durableId="1201085874">
     <w:abstractNumId w:val="6"/>
@@ -36781,19 +37841,19 @@
     <w:abstractNumId w:val="11"/>
   </w:num>
   <w:num w:numId="17" w16cid:durableId="1231229777">
-    <w:abstractNumId w:val="26"/>
+    <w:abstractNumId w:val="27"/>
   </w:num>
   <w:num w:numId="18" w16cid:durableId="1290742694">
-    <w:abstractNumId w:val="24"/>
+    <w:abstractNumId w:val="25"/>
   </w:num>
   <w:num w:numId="19" w16cid:durableId="952401608">
     <w:abstractNumId w:val="10"/>
   </w:num>
   <w:num w:numId="20" w16cid:durableId="208345501">
-    <w:abstractNumId w:val="29"/>
+    <w:abstractNumId w:val="30"/>
   </w:num>
   <w:num w:numId="21" w16cid:durableId="451829382">
-    <w:abstractNumId w:val="23"/>
+    <w:abstractNumId w:val="24"/>
   </w:num>
   <w:num w:numId="22" w16cid:durableId="2095738585">
     <w:abstractNumId w:val="21"/>
@@ -36808,13 +37868,13 @@
     <w:abstractNumId w:val="0"/>
   </w:num>
   <w:num w:numId="26" w16cid:durableId="696124734">
-    <w:abstractNumId w:val="25"/>
+    <w:abstractNumId w:val="26"/>
   </w:num>
   <w:num w:numId="27" w16cid:durableId="1637684948">
     <w:abstractNumId w:val="14"/>
   </w:num>
   <w:num w:numId="28" w16cid:durableId="1257980543">
-    <w:abstractNumId w:val="33"/>
+    <w:abstractNumId w:val="34"/>
     <w:lvlOverride w:ilvl="0">
       <w:startOverride w:val="1"/>
     </w:lvlOverride>
@@ -36823,13 +37883,13 @@
     <w:abstractNumId w:val="18"/>
   </w:num>
   <w:num w:numId="30" w16cid:durableId="1440685383">
-    <w:abstractNumId w:val="35"/>
+    <w:abstractNumId w:val="36"/>
   </w:num>
   <w:num w:numId="31" w16cid:durableId="1068263329">
     <w:abstractNumId w:val="1"/>
   </w:num>
   <w:num w:numId="32" w16cid:durableId="1452701778">
-    <w:abstractNumId w:val="33"/>
+    <w:abstractNumId w:val="34"/>
     <w:lvlOverride w:ilvl="0">
       <w:startOverride w:val="1"/>
     </w:lvlOverride>
@@ -36875,10 +37935,13 @@
     <w:abstractNumId w:val="7"/>
   </w:num>
   <w:num w:numId="39" w16cid:durableId="2030796646">
-    <w:abstractNumId w:val="37"/>
+    <w:abstractNumId w:val="38"/>
   </w:num>
   <w:num w:numId="40" w16cid:durableId="1929268176">
-    <w:abstractNumId w:val="27"/>
+    <w:abstractNumId w:val="28"/>
+  </w:num>
+  <w:num w:numId="41" w16cid:durableId="1719545769">
+    <w:abstractNumId w:val="23"/>
   </w:num>
 </w:numbering>
 </file>
@@ -37320,6 +38383,27 @@
       <w:b/>
       <w:sz w:val="28"/>
       <w:szCs w:val="26"/>
+    </w:rPr>
+  </w:style>
+  <w:style w:type="paragraph" w:styleId="Nagwek3">
+    <w:name w:val="heading 3"/>
+    <w:basedOn w:val="Normalny"/>
+    <w:next w:val="Normalny"/>
+    <w:link w:val="Nagwek3Znak"/>
+    <w:uiPriority w:val="9"/>
+    <w:semiHidden/>
+    <w:unhideWhenUsed/>
+    <w:qFormat/>
+    <w:rsid w:val="00273254"/>
+    <w:pPr>
+      <w:keepNext/>
+      <w:keepLines/>
+      <w:spacing w:before="40"/>
+      <w:outlineLvl w:val="2"/>
+    </w:pPr>
+    <w:rPr>
+      <w:rFonts w:asciiTheme="majorHAnsi" w:eastAsiaTheme="majorEastAsia" w:hAnsiTheme="majorHAnsi" w:cstheme="majorBidi"/>
+      <w:color w:val="1F3763" w:themeColor="accent1" w:themeShade="7F"/>
     </w:rPr>
   </w:style>
   <w:style w:type="character" w:default="1" w:styleId="Domylnaczcionkaakapitu">
@@ -38020,6 +39104,18 @@
       <w:vertAlign w:val="superscript"/>
     </w:rPr>
   </w:style>
+  <w:style w:type="character" w:customStyle="1" w:styleId="Nagwek3Znak">
+    <w:name w:val="Nagłówek 3 Znak"/>
+    <w:basedOn w:val="Domylnaczcionkaakapitu"/>
+    <w:link w:val="Nagwek3"/>
+    <w:uiPriority w:val="9"/>
+    <w:semiHidden/>
+    <w:rsid w:val="00273254"/>
+    <w:rPr>
+      <w:rFonts w:asciiTheme="majorHAnsi" w:eastAsiaTheme="majorEastAsia" w:hAnsiTheme="majorHAnsi" w:cstheme="majorBidi"/>
+      <w:color w:val="1F3763" w:themeColor="accent1" w:themeShade="7F"/>
+    </w:rPr>
+  </w:style>
 </w:styles>
 </file>
 
@@ -38154,6 +39250,13 @@
     <w:pitch w:val="variable"/>
     <w:sig w:usb0="E4002EFF" w:usb1="C000247B" w:usb2="00000009" w:usb3="00000000" w:csb0="000001FF" w:csb1="00000000"/>
   </w:font>
+  <w:font w:name="Calibri Light">
+    <w:panose1 w:val="020F0302020204030204"/>
+    <w:charset w:val="EE"/>
+    <w:family w:val="swiss"/>
+    <w:pitch w:val="variable"/>
+    <w:sig w:usb0="E4002EFF" w:usb1="C000247B" w:usb2="00000009" w:usb3="00000000" w:csb0="000001FF" w:csb1="00000000"/>
+  </w:font>
   <w:font w:name="Cambria Math">
     <w:panose1 w:val="02040503050406030204"/>
     <w:charset w:val="EE"/>
@@ -38183,13 +39286,6 @@
     <w:family w:val="modern"/>
     <w:pitch w:val="fixed"/>
     <w:sig w:usb0="E00006FF" w:usb1="0000FCFF" w:usb2="00000001" w:usb3="00000000" w:csb0="0000019F" w:csb1="00000000"/>
-  </w:font>
-  <w:font w:name="Calibri Light">
-    <w:panose1 w:val="020F0302020204030204"/>
-    <w:charset w:val="EE"/>
-    <w:family w:val="swiss"/>
-    <w:pitch w:val="variable"/>
-    <w:sig w:usb0="E4002EFF" w:usb1="C000247B" w:usb2="00000009" w:usb3="00000000" w:csb0="000001FF" w:csb1="00000000"/>
   </w:font>
   <w:font w:name="Aptos">
     <w:charset w:val="00"/>
@@ -38233,13 +39329,13 @@
     <w:rsid w:val="00472D67"/>
     <w:rsid w:val="005130D5"/>
     <w:rsid w:val="006546FF"/>
+    <w:rsid w:val="007C46A1"/>
     <w:rsid w:val="008745C9"/>
     <w:rsid w:val="00893ADE"/>
     <w:rsid w:val="009E2827"/>
     <w:rsid w:val="00B274A1"/>
     <w:rsid w:val="00B6005A"/>
     <w:rsid w:val="00B70B12"/>
-    <w:rsid w:val="00B76883"/>
     <w:rsid w:val="00D83DE0"/>
     <w:rsid w:val="00DF5452"/>
     <w:rsid w:val="00EC2B87"/>

</xml_diff>